<commit_message>
17:52 time 18.10.2024 date
</commit_message>
<xml_diff>
--- a/file_service/file_database/shartnoma_144.docx
+++ b/file_service/file_database/shartnoma_144.docx
@@ -77,18 +77,23 @@
           <w:b/>
           <w:lang w:val="en-US"/>
         </w:rPr>
-        <w:t xml:space="preserve">G‘RISIDA SHARTNOMA  № {NUMBS}  </w:t>
-      </w:r>
-    </w:p>
-    <w:p>
-      <w:pPr>
-        <w:spacing w:after="155" w:line="259" w:lineRule="auto"/>
-        <w:ind w:left="43" w:firstLine="0"/>
-        <w:jc w:val="center"/>
-        <w:rPr>
-          <w:lang w:val="en-US"/>
-        </w:rPr>
-      </w:pPr>
+        <w:t xml:space="preserve">G‘RISIDA SHARTNOMA  № </w:t>
+      </w:r>
+      <w:r>
+        <w:rPr>
+          <w:b/>
+          <w:bCs/>
+          <w:lang w:val="uz-Cyrl-UZ"/>
+        </w:rPr>
+        <w:t>SONLI1</w:t>
+      </w:r>
+      <w:r>
+        <w:rPr>
+          <w:b/>
+          <w:lang w:val="en-US"/>
+        </w:rPr>
+        <w:t xml:space="preserve">  </w:t>
+      </w:r>
       <w:r>
         <w:rPr>
           <w:sz w:val="8"/>
@@ -217,8 +222,7 @@
         <w:rPr>
           <w:lang w:val="en-US"/>
         </w:rPr>
-        <w:tab/>
-        <w:t xml:space="preserve">     </w:t>
+        <w:t xml:space="preserve">                        </w:t>
       </w:r>
       <w:r>
         <w:rPr>
@@ -240,19 +244,6 @@
         <w:t>yil</w:t>
       </w:r>
       <w:proofErr w:type="spellEnd"/>
-      <w:r>
-        <w:rPr>
-          <w:sz w:val="8"/>
-          <w:lang w:val="en-US"/>
-        </w:rPr>
-        <w:t xml:space="preserve"> </w:t>
-      </w:r>
-      <w:r>
-        <w:rPr>
-          <w:lang w:val="en-US"/>
-        </w:rPr>
-        <w:t xml:space="preserve"> </w:t>
-      </w:r>
     </w:p>
     <w:p>
       <w:pPr>
@@ -926,7 +917,21 @@
           <w:bCs/>
           <w:lang w:val="en-US"/>
         </w:rPr>
-        <w:t xml:space="preserve"> {YUNALISH} </w:t>
+        <w:t xml:space="preserve"> </w:t>
+      </w:r>
+      <w:r>
+        <w:rPr>
+          <w:b/>
+          <w:bCs/>
+          <w:lang w:val="uz-Cyrl-UZ"/>
+        </w:rPr>
+        <w:t>FACULTY</w:t>
+      </w:r>
+      <w:r>
+        <w:rPr>
+          <w:lang w:val="uz-Cyrl-UZ"/>
+        </w:rPr>
+        <w:t xml:space="preserve"> </w:t>
       </w:r>
       <w:proofErr w:type="spellStart"/>
       <w:r>
@@ -4049,6 +4054,7 @@
           <w:ilvl w:val="2"/>
           <w:numId w:val="1"/>
         </w:numPr>
+        <w:spacing w:line="240" w:lineRule="auto"/>
         <w:ind w:right="59" w:hanging="604"/>
         <w:rPr>
           <w:lang w:val="en-US"/>
@@ -4166,6 +4172,1893 @@
           <w:lang w:val="en-US"/>
         </w:rPr>
         <w:t>asrab-avaylash</w:t>
+      </w:r>
+      <w:proofErr w:type="spellEnd"/>
+      <w:r>
+        <w:rPr>
+          <w:lang w:val="en-US"/>
+        </w:rPr>
+        <w:t xml:space="preserve">.  </w:t>
+      </w:r>
+    </w:p>
+    <w:p>
+      <w:pPr>
+        <w:spacing w:before="120" w:after="0" w:line="240" w:lineRule="auto"/>
+        <w:ind w:left="11" w:right="57" w:hanging="11"/>
+        <w:jc w:val="center"/>
+        <w:rPr>
+          <w:b/>
+          <w:lang w:val="en-US"/>
+        </w:rPr>
+      </w:pPr>
+      <w:r>
+        <w:rPr>
+          <w:b/>
+          <w:lang w:val="en-US"/>
+        </w:rPr>
+        <w:t xml:space="preserve">IV. TOMONLARNING JAVOBGARLIGI: </w:t>
+      </w:r>
+    </w:p>
+    <w:p>
+      <w:pPr>
+        <w:spacing w:after="16" w:line="240" w:lineRule="auto"/>
+        <w:ind w:left="-5" w:right="173"/>
+        <w:jc w:val="left"/>
+        <w:rPr>
+          <w:lang w:val="en-US"/>
+        </w:rPr>
+      </w:pPr>
+      <w:r>
+        <w:rPr>
+          <w:b/>
+          <w:lang w:val="en-US"/>
+        </w:rPr>
+        <w:t xml:space="preserve">4.1. </w:t>
+      </w:r>
+      <w:proofErr w:type="spellStart"/>
+      <w:r>
+        <w:rPr>
+          <w:b/>
+          <w:lang w:val="en-US"/>
+        </w:rPr>
+        <w:t>Institutning</w:t>
+      </w:r>
+      <w:proofErr w:type="spellEnd"/>
+      <w:r>
+        <w:rPr>
+          <w:b/>
+          <w:lang w:val="en-US"/>
+        </w:rPr>
+        <w:t xml:space="preserve"> </w:t>
+      </w:r>
+      <w:proofErr w:type="spellStart"/>
+      <w:r>
+        <w:rPr>
+          <w:b/>
+          <w:lang w:val="en-US"/>
+        </w:rPr>
+        <w:t>javobgarligi</w:t>
+      </w:r>
+      <w:proofErr w:type="spellEnd"/>
+      <w:r>
+        <w:rPr>
+          <w:b/>
+          <w:lang w:val="en-US"/>
+        </w:rPr>
+        <w:t xml:space="preserve">: </w:t>
+      </w:r>
+      <w:r>
+        <w:rPr>
+          <w:lang w:val="en-US"/>
+        </w:rPr>
+        <w:t xml:space="preserve"> </w:t>
+      </w:r>
+    </w:p>
+    <w:p>
+      <w:pPr>
+        <w:spacing w:after="44"/>
+        <w:ind w:left="5" w:right="59"/>
+        <w:rPr>
+          <w:lang w:val="en-US"/>
+        </w:rPr>
+      </w:pPr>
+      <w:r>
+        <w:rPr>
+          <w:lang w:val="en-US"/>
+        </w:rPr>
+        <w:t>4.1.1. “</w:t>
+      </w:r>
+      <w:proofErr w:type="spellStart"/>
+      <w:r>
+        <w:rPr>
+          <w:lang w:val="en-US"/>
+        </w:rPr>
+        <w:t>Institut</w:t>
+      </w:r>
+      <w:proofErr w:type="spellEnd"/>
+      <w:r>
+        <w:rPr>
+          <w:lang w:val="en-US"/>
+        </w:rPr>
+        <w:t xml:space="preserve">” </w:t>
+      </w:r>
+      <w:proofErr w:type="spellStart"/>
+      <w:r>
+        <w:rPr>
+          <w:lang w:val="en-US"/>
+        </w:rPr>
+        <w:t>quyidagi</w:t>
+      </w:r>
+      <w:proofErr w:type="spellEnd"/>
+      <w:r>
+        <w:rPr>
+          <w:lang w:val="en-US"/>
+        </w:rPr>
+        <w:t xml:space="preserve"> </w:t>
+      </w:r>
+      <w:proofErr w:type="spellStart"/>
+      <w:r>
+        <w:rPr>
+          <w:lang w:val="en-US"/>
+        </w:rPr>
+        <w:t>majburiyatlarni</w:t>
+      </w:r>
+      <w:proofErr w:type="spellEnd"/>
+      <w:r>
+        <w:rPr>
+          <w:lang w:val="en-US"/>
+        </w:rPr>
+        <w:t xml:space="preserve"> </w:t>
+      </w:r>
+      <w:proofErr w:type="spellStart"/>
+      <w:r>
+        <w:rPr>
+          <w:lang w:val="en-US"/>
+        </w:rPr>
+        <w:t>bajarmaganda</w:t>
+      </w:r>
+      <w:proofErr w:type="spellEnd"/>
+      <w:r>
+        <w:rPr>
+          <w:lang w:val="en-US"/>
+        </w:rPr>
+        <w:t xml:space="preserve"> </w:t>
+      </w:r>
+      <w:proofErr w:type="spellStart"/>
+      <w:r>
+        <w:rPr>
+          <w:lang w:val="en-US"/>
+        </w:rPr>
+        <w:t>yoki</w:t>
+      </w:r>
+      <w:proofErr w:type="spellEnd"/>
+      <w:r>
+        <w:rPr>
+          <w:lang w:val="en-US"/>
+        </w:rPr>
+        <w:t xml:space="preserve"> </w:t>
+      </w:r>
+      <w:proofErr w:type="spellStart"/>
+      <w:r>
+        <w:rPr>
+          <w:lang w:val="en-US"/>
+        </w:rPr>
+        <w:t>yetarli</w:t>
+      </w:r>
+      <w:proofErr w:type="spellEnd"/>
+      <w:r>
+        <w:rPr>
+          <w:lang w:val="en-US"/>
+        </w:rPr>
+        <w:t xml:space="preserve"> </w:t>
+      </w:r>
+      <w:proofErr w:type="spellStart"/>
+      <w:r>
+        <w:rPr>
+          <w:lang w:val="en-US"/>
+        </w:rPr>
+        <w:t>darajada</w:t>
+      </w:r>
+      <w:proofErr w:type="spellEnd"/>
+      <w:r>
+        <w:rPr>
+          <w:lang w:val="en-US"/>
+        </w:rPr>
+        <w:t xml:space="preserve"> </w:t>
+      </w:r>
+      <w:proofErr w:type="spellStart"/>
+      <w:r>
+        <w:rPr>
+          <w:lang w:val="en-US"/>
+        </w:rPr>
+        <w:t>bajarmaganda</w:t>
+      </w:r>
+      <w:proofErr w:type="spellEnd"/>
+      <w:r>
+        <w:rPr>
+          <w:lang w:val="en-US"/>
+        </w:rPr>
+        <w:t xml:space="preserve"> “</w:t>
+      </w:r>
+      <w:proofErr w:type="spellStart"/>
+      <w:proofErr w:type="gramStart"/>
+      <w:r>
+        <w:rPr>
+          <w:lang w:val="en-US"/>
+        </w:rPr>
+        <w:t>Tinglovchi”ning</w:t>
+      </w:r>
+      <w:proofErr w:type="spellEnd"/>
+      <w:proofErr w:type="gramEnd"/>
+      <w:r>
+        <w:rPr>
+          <w:lang w:val="en-US"/>
+        </w:rPr>
+        <w:t xml:space="preserve"> </w:t>
+      </w:r>
+      <w:proofErr w:type="spellStart"/>
+      <w:r>
+        <w:rPr>
+          <w:lang w:val="en-US"/>
+        </w:rPr>
+        <w:t>tashabbusiga</w:t>
+      </w:r>
+      <w:proofErr w:type="spellEnd"/>
+      <w:r>
+        <w:rPr>
+          <w:lang w:val="en-US"/>
+        </w:rPr>
+        <w:t xml:space="preserve"> </w:t>
+      </w:r>
+      <w:proofErr w:type="spellStart"/>
+      <w:r>
+        <w:rPr>
+          <w:lang w:val="en-US"/>
+        </w:rPr>
+        <w:t>ko‘ra</w:t>
+      </w:r>
+      <w:proofErr w:type="spellEnd"/>
+      <w:r>
+        <w:rPr>
+          <w:lang w:val="en-US"/>
+        </w:rPr>
+        <w:t xml:space="preserve"> “</w:t>
+      </w:r>
+      <w:proofErr w:type="spellStart"/>
+      <w:r>
+        <w:rPr>
+          <w:lang w:val="en-US"/>
+        </w:rPr>
+        <w:t>Institut”ning</w:t>
+      </w:r>
+      <w:proofErr w:type="spellEnd"/>
+      <w:r>
+        <w:rPr>
+          <w:lang w:val="en-US"/>
+        </w:rPr>
+        <w:t xml:space="preserve"> </w:t>
+      </w:r>
+      <w:proofErr w:type="spellStart"/>
+      <w:r>
+        <w:rPr>
+          <w:lang w:val="en-US"/>
+        </w:rPr>
+        <w:t>javobgarligi</w:t>
+      </w:r>
+      <w:proofErr w:type="spellEnd"/>
+      <w:r>
+        <w:rPr>
+          <w:lang w:val="en-US"/>
+        </w:rPr>
+        <w:t xml:space="preserve"> </w:t>
+      </w:r>
+      <w:proofErr w:type="spellStart"/>
+      <w:r>
+        <w:rPr>
+          <w:lang w:val="en-US"/>
+        </w:rPr>
+        <w:t>amaldagi</w:t>
+      </w:r>
+      <w:proofErr w:type="spellEnd"/>
+      <w:r>
+        <w:rPr>
+          <w:lang w:val="en-US"/>
+        </w:rPr>
+        <w:t xml:space="preserve"> </w:t>
+      </w:r>
+      <w:proofErr w:type="spellStart"/>
+      <w:r>
+        <w:rPr>
+          <w:lang w:val="en-US"/>
+        </w:rPr>
+        <w:t>qonun</w:t>
+      </w:r>
+      <w:proofErr w:type="spellEnd"/>
+      <w:r>
+        <w:rPr>
+          <w:lang w:val="en-US"/>
+        </w:rPr>
+        <w:t xml:space="preserve"> </w:t>
+      </w:r>
+      <w:proofErr w:type="spellStart"/>
+      <w:r>
+        <w:rPr>
+          <w:lang w:val="en-US"/>
+        </w:rPr>
+        <w:t>hujjatlariga</w:t>
+      </w:r>
+      <w:proofErr w:type="spellEnd"/>
+      <w:r>
+        <w:rPr>
+          <w:lang w:val="en-US"/>
+        </w:rPr>
+        <w:t xml:space="preserve"> </w:t>
+      </w:r>
+      <w:proofErr w:type="spellStart"/>
+      <w:r>
+        <w:rPr>
+          <w:lang w:val="en-US"/>
+        </w:rPr>
+        <w:t>muvofiq</w:t>
+      </w:r>
+      <w:proofErr w:type="spellEnd"/>
+      <w:r>
+        <w:rPr>
+          <w:lang w:val="en-US"/>
+        </w:rPr>
+        <w:t xml:space="preserve"> </w:t>
+      </w:r>
+      <w:proofErr w:type="spellStart"/>
+      <w:r>
+        <w:rPr>
+          <w:lang w:val="en-US"/>
+        </w:rPr>
+        <w:t>belgilanadi</w:t>
+      </w:r>
+      <w:proofErr w:type="spellEnd"/>
+      <w:r>
+        <w:rPr>
+          <w:lang w:val="en-US"/>
+        </w:rPr>
+        <w:t>.</w:t>
+      </w:r>
+      <w:r>
+        <w:rPr>
+          <w:b/>
+          <w:lang w:val="en-US"/>
+        </w:rPr>
+        <w:t xml:space="preserve"> </w:t>
+      </w:r>
+      <w:r>
+        <w:rPr>
+          <w:lang w:val="en-US"/>
+        </w:rPr>
+        <w:t xml:space="preserve"> </w:t>
+      </w:r>
+    </w:p>
+    <w:p>
+      <w:pPr>
+        <w:ind w:left="308" w:right="59"/>
+        <w:rPr>
+          <w:lang w:val="en-US"/>
+        </w:rPr>
+      </w:pPr>
+      <w:r>
+        <w:rPr>
+          <w:lang w:val="en-US"/>
+        </w:rPr>
+        <w:t>-</w:t>
+      </w:r>
+      <w:proofErr w:type="spellStart"/>
+      <w:proofErr w:type="gramStart"/>
+      <w:r>
+        <w:rPr>
+          <w:lang w:val="en-US"/>
+        </w:rPr>
+        <w:t>o‘</w:t>
+      </w:r>
+      <w:proofErr w:type="gramEnd"/>
+      <w:r>
+        <w:rPr>
+          <w:lang w:val="en-US"/>
+        </w:rPr>
+        <w:t>quv</w:t>
+      </w:r>
+      <w:proofErr w:type="spellEnd"/>
+      <w:r>
+        <w:rPr>
+          <w:lang w:val="en-US"/>
+        </w:rPr>
+        <w:t xml:space="preserve"> </w:t>
+      </w:r>
+      <w:proofErr w:type="spellStart"/>
+      <w:r>
+        <w:rPr>
+          <w:lang w:val="en-US"/>
+        </w:rPr>
+        <w:t>jarayonini</w:t>
+      </w:r>
+      <w:proofErr w:type="spellEnd"/>
+      <w:r>
+        <w:rPr>
+          <w:lang w:val="en-US"/>
+        </w:rPr>
+        <w:t xml:space="preserve"> </w:t>
+      </w:r>
+      <w:proofErr w:type="spellStart"/>
+      <w:r>
+        <w:rPr>
+          <w:lang w:val="en-US"/>
+        </w:rPr>
+        <w:t>tasdiqlangan</w:t>
+      </w:r>
+      <w:proofErr w:type="spellEnd"/>
+      <w:r>
+        <w:rPr>
+          <w:lang w:val="en-US"/>
+        </w:rPr>
+        <w:t xml:space="preserve"> </w:t>
+      </w:r>
+      <w:proofErr w:type="spellStart"/>
+      <w:r>
+        <w:rPr>
+          <w:lang w:val="en-US"/>
+        </w:rPr>
+        <w:t>o‘quv</w:t>
+      </w:r>
+      <w:proofErr w:type="spellEnd"/>
+      <w:r>
+        <w:rPr>
+          <w:lang w:val="en-US"/>
+        </w:rPr>
+        <w:t xml:space="preserve"> </w:t>
+      </w:r>
+      <w:proofErr w:type="spellStart"/>
+      <w:r>
+        <w:rPr>
+          <w:lang w:val="en-US"/>
+        </w:rPr>
+        <w:t>rejasi</w:t>
+      </w:r>
+      <w:proofErr w:type="spellEnd"/>
+      <w:r>
+        <w:rPr>
+          <w:lang w:val="en-US"/>
+        </w:rPr>
+        <w:t xml:space="preserve"> </w:t>
+      </w:r>
+      <w:proofErr w:type="spellStart"/>
+      <w:r>
+        <w:rPr>
+          <w:lang w:val="en-US"/>
+        </w:rPr>
+        <w:t>va</w:t>
+      </w:r>
+      <w:proofErr w:type="spellEnd"/>
+      <w:r>
+        <w:rPr>
+          <w:lang w:val="en-US"/>
+        </w:rPr>
+        <w:t xml:space="preserve"> </w:t>
+      </w:r>
+      <w:proofErr w:type="spellStart"/>
+      <w:r>
+        <w:rPr>
+          <w:lang w:val="en-US"/>
+        </w:rPr>
+        <w:t>dars</w:t>
+      </w:r>
+      <w:proofErr w:type="spellEnd"/>
+      <w:r>
+        <w:rPr>
+          <w:lang w:val="en-US"/>
+        </w:rPr>
+        <w:t xml:space="preserve"> </w:t>
+      </w:r>
+      <w:proofErr w:type="spellStart"/>
+      <w:r>
+        <w:rPr>
+          <w:lang w:val="en-US"/>
+        </w:rPr>
+        <w:t>jadvali</w:t>
+      </w:r>
+      <w:proofErr w:type="spellEnd"/>
+      <w:r>
+        <w:rPr>
+          <w:lang w:val="en-US"/>
+        </w:rPr>
+        <w:t xml:space="preserve"> </w:t>
+      </w:r>
+      <w:proofErr w:type="spellStart"/>
+      <w:r>
+        <w:rPr>
+          <w:lang w:val="en-US"/>
+        </w:rPr>
+        <w:t>asosida</w:t>
+      </w:r>
+      <w:proofErr w:type="spellEnd"/>
+      <w:r>
+        <w:rPr>
+          <w:lang w:val="en-US"/>
+        </w:rPr>
+        <w:t xml:space="preserve"> </w:t>
+      </w:r>
+      <w:proofErr w:type="spellStart"/>
+      <w:r>
+        <w:rPr>
+          <w:lang w:val="en-US"/>
+        </w:rPr>
+        <w:t>tashkillashtirilmaganda</w:t>
+      </w:r>
+      <w:proofErr w:type="spellEnd"/>
+      <w:r>
+        <w:rPr>
+          <w:lang w:val="en-US"/>
+        </w:rPr>
+        <w:t xml:space="preserve">;  </w:t>
+      </w:r>
+    </w:p>
+    <w:p>
+      <w:pPr>
+        <w:spacing w:after="29"/>
+        <w:ind w:left="-5" w:right="59" w:firstLine="283"/>
+        <w:rPr>
+          <w:lang w:val="en-US"/>
+        </w:rPr>
+      </w:pPr>
+      <w:r>
+        <w:rPr>
+          <w:lang w:val="en-US"/>
+        </w:rPr>
+        <w:t>-</w:t>
+      </w:r>
+      <w:proofErr w:type="spellStart"/>
+      <w:r>
+        <w:rPr>
+          <w:lang w:val="en-US"/>
+        </w:rPr>
+        <w:t>Nizom</w:t>
+      </w:r>
+      <w:proofErr w:type="spellEnd"/>
+      <w:r>
+        <w:rPr>
+          <w:lang w:val="en-US"/>
+        </w:rPr>
+        <w:t xml:space="preserve"> </w:t>
+      </w:r>
+      <w:proofErr w:type="spellStart"/>
+      <w:r>
+        <w:rPr>
+          <w:lang w:val="en-US"/>
+        </w:rPr>
+        <w:t>asosida</w:t>
+      </w:r>
+      <w:proofErr w:type="spellEnd"/>
+      <w:r>
+        <w:rPr>
+          <w:lang w:val="en-US"/>
+        </w:rPr>
+        <w:t xml:space="preserve"> </w:t>
+      </w:r>
+      <w:proofErr w:type="spellStart"/>
+      <w:r>
+        <w:rPr>
+          <w:lang w:val="en-US"/>
+        </w:rPr>
+        <w:t>tinglovchilarning</w:t>
+      </w:r>
+      <w:proofErr w:type="spellEnd"/>
+      <w:r>
+        <w:rPr>
+          <w:lang w:val="en-US"/>
+        </w:rPr>
+        <w:t xml:space="preserve"> </w:t>
+      </w:r>
+      <w:proofErr w:type="spellStart"/>
+      <w:r>
+        <w:rPr>
+          <w:lang w:val="en-US"/>
+        </w:rPr>
+        <w:t>qonuniy</w:t>
+      </w:r>
+      <w:proofErr w:type="spellEnd"/>
+      <w:r>
+        <w:rPr>
+          <w:lang w:val="en-US"/>
+        </w:rPr>
+        <w:t xml:space="preserve">, </w:t>
+      </w:r>
+      <w:proofErr w:type="spellStart"/>
+      <w:r>
+        <w:rPr>
+          <w:lang w:val="en-US"/>
+        </w:rPr>
+        <w:t>huquqiy</w:t>
+      </w:r>
+      <w:proofErr w:type="spellEnd"/>
+      <w:r>
+        <w:rPr>
+          <w:lang w:val="en-US"/>
+        </w:rPr>
+        <w:t xml:space="preserve"> </w:t>
+      </w:r>
+      <w:proofErr w:type="spellStart"/>
+      <w:r>
+        <w:rPr>
+          <w:lang w:val="en-US"/>
+        </w:rPr>
+        <w:t>talablari</w:t>
+      </w:r>
+      <w:proofErr w:type="spellEnd"/>
+      <w:r>
+        <w:rPr>
+          <w:lang w:val="en-US"/>
+        </w:rPr>
+        <w:t xml:space="preserve"> </w:t>
+      </w:r>
+      <w:proofErr w:type="spellStart"/>
+      <w:r>
+        <w:rPr>
+          <w:lang w:val="en-US"/>
+        </w:rPr>
+        <w:t>va</w:t>
+      </w:r>
+      <w:proofErr w:type="spellEnd"/>
+      <w:r>
+        <w:rPr>
+          <w:lang w:val="en-US"/>
+        </w:rPr>
+        <w:t xml:space="preserve"> </w:t>
+      </w:r>
+      <w:proofErr w:type="spellStart"/>
+      <w:r>
+        <w:rPr>
+          <w:lang w:val="en-US"/>
+        </w:rPr>
+        <w:t>istaklarini</w:t>
+      </w:r>
+      <w:proofErr w:type="spellEnd"/>
+      <w:r>
+        <w:rPr>
+          <w:lang w:val="en-US"/>
+        </w:rPr>
+        <w:t xml:space="preserve"> </w:t>
+      </w:r>
+      <w:proofErr w:type="spellStart"/>
+      <w:r>
+        <w:rPr>
+          <w:lang w:val="en-US"/>
+        </w:rPr>
+        <w:t>e’tiborga</w:t>
+      </w:r>
+      <w:proofErr w:type="spellEnd"/>
+      <w:r>
+        <w:rPr>
+          <w:lang w:val="en-US"/>
+        </w:rPr>
+        <w:t xml:space="preserve"> </w:t>
+      </w:r>
+      <w:proofErr w:type="spellStart"/>
+      <w:r>
+        <w:rPr>
+          <w:lang w:val="en-US"/>
+        </w:rPr>
+        <w:t>olib</w:t>
+      </w:r>
+      <w:proofErr w:type="spellEnd"/>
+      <w:r>
+        <w:rPr>
+          <w:lang w:val="en-US"/>
+        </w:rPr>
+        <w:t xml:space="preserve"> </w:t>
+      </w:r>
+      <w:proofErr w:type="spellStart"/>
+      <w:proofErr w:type="gramStart"/>
+      <w:r>
+        <w:rPr>
+          <w:lang w:val="en-US"/>
+        </w:rPr>
+        <w:t>o‘</w:t>
+      </w:r>
+      <w:proofErr w:type="gramEnd"/>
+      <w:r>
+        <w:rPr>
+          <w:lang w:val="en-US"/>
+        </w:rPr>
+        <w:t>quv</w:t>
+      </w:r>
+      <w:proofErr w:type="spellEnd"/>
+      <w:r>
+        <w:rPr>
+          <w:lang w:val="en-US"/>
+        </w:rPr>
+        <w:t xml:space="preserve"> </w:t>
+      </w:r>
+      <w:proofErr w:type="spellStart"/>
+      <w:r>
+        <w:rPr>
+          <w:lang w:val="en-US"/>
+        </w:rPr>
+        <w:t>reja</w:t>
+      </w:r>
+      <w:proofErr w:type="spellEnd"/>
+      <w:r>
+        <w:rPr>
+          <w:lang w:val="en-US"/>
+        </w:rPr>
+        <w:t xml:space="preserve"> </w:t>
+      </w:r>
+      <w:proofErr w:type="spellStart"/>
+      <w:r>
+        <w:rPr>
+          <w:lang w:val="en-US"/>
+        </w:rPr>
+        <w:t>va</w:t>
+      </w:r>
+      <w:proofErr w:type="spellEnd"/>
+      <w:r>
+        <w:rPr>
+          <w:lang w:val="en-US"/>
+        </w:rPr>
+        <w:t xml:space="preserve"> </w:t>
+      </w:r>
+      <w:proofErr w:type="spellStart"/>
+      <w:r>
+        <w:rPr>
+          <w:lang w:val="en-US"/>
+        </w:rPr>
+        <w:t>dasturlari</w:t>
+      </w:r>
+      <w:proofErr w:type="spellEnd"/>
+      <w:r>
+        <w:rPr>
+          <w:lang w:val="en-US"/>
+        </w:rPr>
+        <w:t xml:space="preserve"> </w:t>
+      </w:r>
+      <w:proofErr w:type="spellStart"/>
+      <w:r>
+        <w:rPr>
+          <w:lang w:val="en-US"/>
+        </w:rPr>
+        <w:t>bajarilishi</w:t>
+      </w:r>
+      <w:proofErr w:type="spellEnd"/>
+      <w:r>
+        <w:rPr>
+          <w:lang w:val="en-US"/>
+        </w:rPr>
+        <w:t xml:space="preserve"> </w:t>
+      </w:r>
+      <w:proofErr w:type="spellStart"/>
+      <w:r>
+        <w:rPr>
+          <w:lang w:val="en-US"/>
+        </w:rPr>
+        <w:t>ta’minlanmaganda</w:t>
+      </w:r>
+      <w:proofErr w:type="spellEnd"/>
+      <w:r>
+        <w:rPr>
+          <w:lang w:val="en-US"/>
+        </w:rPr>
+        <w:t xml:space="preserve">; </w:t>
+      </w:r>
+    </w:p>
+    <w:p>
+      <w:pPr>
+        <w:spacing w:after="29"/>
+        <w:ind w:left="-5" w:right="59" w:firstLine="0"/>
+        <w:rPr>
+          <w:lang w:val="en-US"/>
+        </w:rPr>
+      </w:pPr>
+      <w:r>
+        <w:rPr>
+          <w:lang w:val="en-US"/>
+        </w:rPr>
+        <w:t>-</w:t>
+      </w:r>
+      <w:proofErr w:type="spellStart"/>
+      <w:r>
+        <w:rPr>
+          <w:lang w:val="en-US"/>
+        </w:rPr>
+        <w:t>tinglovchilarning</w:t>
+      </w:r>
+      <w:proofErr w:type="spellEnd"/>
+      <w:r>
+        <w:rPr>
+          <w:lang w:val="en-US"/>
+        </w:rPr>
+        <w:t xml:space="preserve"> </w:t>
+      </w:r>
+      <w:proofErr w:type="spellStart"/>
+      <w:r>
+        <w:rPr>
+          <w:lang w:val="en-US"/>
+        </w:rPr>
+        <w:t>hohish</w:t>
+      </w:r>
+      <w:proofErr w:type="spellEnd"/>
+      <w:r>
+        <w:rPr>
+          <w:lang w:val="en-US"/>
+        </w:rPr>
+        <w:t xml:space="preserve"> </w:t>
+      </w:r>
+      <w:proofErr w:type="spellStart"/>
+      <w:r>
+        <w:rPr>
+          <w:lang w:val="en-US"/>
+        </w:rPr>
+        <w:t>va</w:t>
+      </w:r>
+      <w:proofErr w:type="spellEnd"/>
+      <w:r>
+        <w:rPr>
+          <w:lang w:val="en-US"/>
+        </w:rPr>
+        <w:t xml:space="preserve"> </w:t>
+      </w:r>
+      <w:proofErr w:type="spellStart"/>
+      <w:r>
+        <w:rPr>
+          <w:lang w:val="en-US"/>
+        </w:rPr>
+        <w:t>istaklarini</w:t>
+      </w:r>
+      <w:proofErr w:type="spellEnd"/>
+      <w:r>
+        <w:rPr>
+          <w:lang w:val="en-US"/>
+        </w:rPr>
+        <w:t xml:space="preserve"> </w:t>
+      </w:r>
+      <w:proofErr w:type="spellStart"/>
+      <w:r>
+        <w:rPr>
+          <w:lang w:val="en-US"/>
+        </w:rPr>
+        <w:t>hamda</w:t>
+      </w:r>
+      <w:proofErr w:type="spellEnd"/>
+      <w:r>
+        <w:rPr>
+          <w:lang w:val="en-US"/>
+        </w:rPr>
+        <w:t xml:space="preserve"> </w:t>
+      </w:r>
+      <w:proofErr w:type="spellStart"/>
+      <w:r>
+        <w:rPr>
+          <w:lang w:val="en-US"/>
+        </w:rPr>
+        <w:t>qonun</w:t>
+      </w:r>
+      <w:proofErr w:type="spellEnd"/>
+      <w:r>
+        <w:rPr>
+          <w:lang w:val="en-US"/>
+        </w:rPr>
+        <w:t xml:space="preserve"> </w:t>
+      </w:r>
+      <w:proofErr w:type="spellStart"/>
+      <w:r>
+        <w:rPr>
+          <w:lang w:val="en-US"/>
+        </w:rPr>
+        <w:t>bilan</w:t>
+      </w:r>
+      <w:proofErr w:type="spellEnd"/>
+      <w:r>
+        <w:rPr>
+          <w:lang w:val="en-US"/>
+        </w:rPr>
+        <w:t xml:space="preserve"> </w:t>
+      </w:r>
+      <w:proofErr w:type="spellStart"/>
+      <w:r>
+        <w:rPr>
+          <w:lang w:val="en-US"/>
+        </w:rPr>
+        <w:t>belgilangan</w:t>
+      </w:r>
+      <w:proofErr w:type="spellEnd"/>
+      <w:r>
+        <w:rPr>
+          <w:lang w:val="en-US"/>
+        </w:rPr>
+        <w:t xml:space="preserve"> </w:t>
+      </w:r>
+      <w:proofErr w:type="spellStart"/>
+      <w:r>
+        <w:rPr>
+          <w:lang w:val="en-US"/>
+        </w:rPr>
+        <w:t>huquqlarini</w:t>
+      </w:r>
+      <w:proofErr w:type="spellEnd"/>
+      <w:r>
+        <w:rPr>
+          <w:lang w:val="en-US"/>
+        </w:rPr>
+        <w:t xml:space="preserve"> </w:t>
+      </w:r>
+      <w:proofErr w:type="spellStart"/>
+      <w:r>
+        <w:rPr>
+          <w:lang w:val="en-US"/>
+        </w:rPr>
+        <w:t>erkin</w:t>
+      </w:r>
+      <w:proofErr w:type="spellEnd"/>
+      <w:r>
+        <w:rPr>
+          <w:lang w:val="en-US"/>
+        </w:rPr>
+        <w:t xml:space="preserve"> </w:t>
+      </w:r>
+      <w:proofErr w:type="spellStart"/>
+      <w:r>
+        <w:rPr>
+          <w:lang w:val="en-US"/>
+        </w:rPr>
+        <w:t>amalga</w:t>
+      </w:r>
+      <w:proofErr w:type="spellEnd"/>
+      <w:r>
+        <w:rPr>
+          <w:lang w:val="en-US"/>
+        </w:rPr>
+        <w:t xml:space="preserve"> </w:t>
+      </w:r>
+      <w:proofErr w:type="spellStart"/>
+      <w:r>
+        <w:rPr>
+          <w:lang w:val="en-US"/>
+        </w:rPr>
+        <w:t>oshirilishini</w:t>
+      </w:r>
+      <w:proofErr w:type="spellEnd"/>
+      <w:r>
+        <w:rPr>
+          <w:lang w:val="en-US"/>
+        </w:rPr>
+        <w:t xml:space="preserve"> </w:t>
+      </w:r>
+      <w:proofErr w:type="spellStart"/>
+      <w:r>
+        <w:rPr>
+          <w:lang w:val="en-US"/>
+        </w:rPr>
+        <w:t>hamda</w:t>
+      </w:r>
+      <w:proofErr w:type="spellEnd"/>
+      <w:r>
+        <w:rPr>
+          <w:lang w:val="en-US"/>
+        </w:rPr>
+        <w:t xml:space="preserve"> “</w:t>
+      </w:r>
+      <w:proofErr w:type="spellStart"/>
+      <w:r>
+        <w:rPr>
+          <w:lang w:val="en-US"/>
+        </w:rPr>
+        <w:t>Institut</w:t>
+      </w:r>
+      <w:proofErr w:type="spellEnd"/>
+      <w:r>
+        <w:rPr>
+          <w:lang w:val="en-US"/>
+        </w:rPr>
+        <w:t xml:space="preserve">” </w:t>
+      </w:r>
+      <w:proofErr w:type="spellStart"/>
+      <w:r>
+        <w:rPr>
+          <w:lang w:val="en-US"/>
+        </w:rPr>
+        <w:t>Ustaviga</w:t>
+      </w:r>
+      <w:proofErr w:type="spellEnd"/>
+      <w:r>
+        <w:rPr>
+          <w:lang w:val="en-US"/>
+        </w:rPr>
+        <w:t xml:space="preserve"> </w:t>
+      </w:r>
+      <w:proofErr w:type="spellStart"/>
+      <w:r>
+        <w:rPr>
+          <w:lang w:val="en-US"/>
+        </w:rPr>
+        <w:t>muvofiq</w:t>
+      </w:r>
+      <w:proofErr w:type="spellEnd"/>
+      <w:r>
+        <w:rPr>
+          <w:lang w:val="en-US"/>
+        </w:rPr>
+        <w:t xml:space="preserve"> </w:t>
+      </w:r>
+      <w:proofErr w:type="spellStart"/>
+      <w:r>
+        <w:rPr>
+          <w:lang w:val="en-US"/>
+        </w:rPr>
+        <w:t>majburiyatlar</w:t>
+      </w:r>
+      <w:proofErr w:type="spellEnd"/>
+      <w:r>
+        <w:rPr>
+          <w:lang w:val="en-US"/>
+        </w:rPr>
+        <w:t xml:space="preserve"> </w:t>
+      </w:r>
+      <w:proofErr w:type="spellStart"/>
+      <w:r>
+        <w:rPr>
+          <w:lang w:val="en-US"/>
+        </w:rPr>
+        <w:t>bajarilmaganda</w:t>
+      </w:r>
+      <w:proofErr w:type="spellEnd"/>
+      <w:r>
+        <w:rPr>
+          <w:lang w:val="en-US"/>
+        </w:rPr>
+        <w:t>; -</w:t>
+      </w:r>
+      <w:proofErr w:type="spellStart"/>
+      <w:proofErr w:type="gramStart"/>
+      <w:r>
+        <w:rPr>
+          <w:lang w:val="en-US"/>
+        </w:rPr>
+        <w:t>o‘</w:t>
+      </w:r>
+      <w:proofErr w:type="gramEnd"/>
+      <w:r>
+        <w:rPr>
+          <w:lang w:val="en-US"/>
+        </w:rPr>
+        <w:t>quv</w:t>
+      </w:r>
+      <w:proofErr w:type="spellEnd"/>
+      <w:r>
+        <w:rPr>
+          <w:lang w:val="en-US"/>
+        </w:rPr>
+        <w:t xml:space="preserve"> </w:t>
+      </w:r>
+      <w:proofErr w:type="spellStart"/>
+      <w:r>
+        <w:rPr>
+          <w:lang w:val="en-US"/>
+        </w:rPr>
+        <w:t>jarayoni</w:t>
+      </w:r>
+      <w:proofErr w:type="spellEnd"/>
+      <w:r>
+        <w:rPr>
+          <w:lang w:val="en-US"/>
+        </w:rPr>
+        <w:t xml:space="preserve"> </w:t>
+      </w:r>
+      <w:proofErr w:type="spellStart"/>
+      <w:r>
+        <w:rPr>
+          <w:lang w:val="en-US"/>
+        </w:rPr>
+        <w:t>sifatli</w:t>
+      </w:r>
+      <w:proofErr w:type="spellEnd"/>
+      <w:r>
+        <w:rPr>
+          <w:lang w:val="en-US"/>
+        </w:rPr>
+        <w:t xml:space="preserve"> </w:t>
+      </w:r>
+      <w:proofErr w:type="spellStart"/>
+      <w:r>
+        <w:rPr>
+          <w:lang w:val="en-US"/>
+        </w:rPr>
+        <w:t>olib</w:t>
+      </w:r>
+      <w:proofErr w:type="spellEnd"/>
+      <w:r>
+        <w:rPr>
+          <w:lang w:val="en-US"/>
+        </w:rPr>
+        <w:t xml:space="preserve"> </w:t>
+      </w:r>
+      <w:proofErr w:type="spellStart"/>
+      <w:r>
+        <w:rPr>
+          <w:lang w:val="en-US"/>
+        </w:rPr>
+        <w:t>borilmaganda</w:t>
+      </w:r>
+      <w:proofErr w:type="spellEnd"/>
+      <w:r>
+        <w:rPr>
+          <w:lang w:val="en-US"/>
+        </w:rPr>
+        <w:t>.</w:t>
+      </w:r>
+    </w:p>
+    <w:p>
+      <w:pPr>
+        <w:spacing w:after="16" w:line="259" w:lineRule="auto"/>
+        <w:ind w:left="-5" w:right="173"/>
+        <w:jc w:val="left"/>
+        <w:rPr>
+          <w:lang w:val="en-US"/>
+        </w:rPr>
+      </w:pPr>
+      <w:r>
+        <w:rPr>
+          <w:b/>
+          <w:lang w:val="en-US"/>
+        </w:rPr>
+        <w:lastRenderedPageBreak/>
+        <w:t xml:space="preserve">4.2. </w:t>
+      </w:r>
+      <w:proofErr w:type="spellStart"/>
+      <w:r>
+        <w:rPr>
+          <w:b/>
+          <w:lang w:val="en-US"/>
+        </w:rPr>
+        <w:t>Tinglovchining</w:t>
+      </w:r>
+      <w:proofErr w:type="spellEnd"/>
+      <w:r>
+        <w:rPr>
+          <w:b/>
+          <w:lang w:val="en-US"/>
+        </w:rPr>
+        <w:t xml:space="preserve"> </w:t>
+      </w:r>
+      <w:proofErr w:type="spellStart"/>
+      <w:r>
+        <w:rPr>
+          <w:b/>
+          <w:lang w:val="en-US"/>
+        </w:rPr>
+        <w:t>javobgarligi</w:t>
+      </w:r>
+      <w:proofErr w:type="spellEnd"/>
+      <w:r>
+        <w:rPr>
+          <w:b/>
+          <w:lang w:val="en-US"/>
+        </w:rPr>
+        <w:t xml:space="preserve">: </w:t>
+      </w:r>
+      <w:r>
+        <w:rPr>
+          <w:lang w:val="en-US"/>
+        </w:rPr>
+        <w:t xml:space="preserve"> </w:t>
+      </w:r>
+    </w:p>
+    <w:p>
+      <w:pPr>
+        <w:spacing w:after="29"/>
+        <w:ind w:left="5" w:right="59"/>
+        <w:rPr>
+          <w:lang w:val="en-US"/>
+        </w:rPr>
+      </w:pPr>
+      <w:r>
+        <w:rPr>
+          <w:lang w:val="en-US"/>
+        </w:rPr>
+        <w:t>4.2.1. “</w:t>
+      </w:r>
+      <w:proofErr w:type="spellStart"/>
+      <w:r>
+        <w:rPr>
+          <w:lang w:val="en-US"/>
+        </w:rPr>
+        <w:t>Tinglovchi</w:t>
+      </w:r>
+      <w:proofErr w:type="spellEnd"/>
+      <w:r>
+        <w:rPr>
+          <w:lang w:val="en-US"/>
+        </w:rPr>
+        <w:t xml:space="preserve">” </w:t>
+      </w:r>
+      <w:proofErr w:type="spellStart"/>
+      <w:r>
+        <w:rPr>
+          <w:lang w:val="en-US"/>
+        </w:rPr>
+        <w:t>quyidagi</w:t>
+      </w:r>
+      <w:proofErr w:type="spellEnd"/>
+      <w:r>
+        <w:rPr>
+          <w:lang w:val="en-US"/>
+        </w:rPr>
+        <w:t xml:space="preserve"> </w:t>
+      </w:r>
+      <w:proofErr w:type="spellStart"/>
+      <w:r>
+        <w:rPr>
+          <w:lang w:val="en-US"/>
+        </w:rPr>
+        <w:t>hollarda</w:t>
+      </w:r>
+      <w:proofErr w:type="spellEnd"/>
+      <w:r>
+        <w:rPr>
+          <w:lang w:val="en-US"/>
+        </w:rPr>
+        <w:t xml:space="preserve"> “</w:t>
+      </w:r>
+      <w:proofErr w:type="spellStart"/>
+      <w:r>
+        <w:rPr>
+          <w:lang w:val="en-US"/>
+        </w:rPr>
+        <w:t>Institut</w:t>
+      </w:r>
+      <w:proofErr w:type="spellEnd"/>
+      <w:r>
+        <w:rPr>
+          <w:lang w:val="en-US"/>
+        </w:rPr>
+        <w:t xml:space="preserve">” </w:t>
+      </w:r>
+      <w:proofErr w:type="spellStart"/>
+      <w:r>
+        <w:rPr>
+          <w:lang w:val="en-US"/>
+        </w:rPr>
+        <w:t>tashabbusiga</w:t>
+      </w:r>
+      <w:proofErr w:type="spellEnd"/>
+      <w:r>
+        <w:rPr>
+          <w:lang w:val="en-US"/>
+        </w:rPr>
+        <w:t xml:space="preserve"> </w:t>
+      </w:r>
+      <w:proofErr w:type="spellStart"/>
+      <w:proofErr w:type="gramStart"/>
+      <w:r>
+        <w:rPr>
+          <w:lang w:val="en-US"/>
+        </w:rPr>
+        <w:t>ko‘</w:t>
+      </w:r>
+      <w:proofErr w:type="gramEnd"/>
+      <w:r>
+        <w:rPr>
+          <w:lang w:val="en-US"/>
+        </w:rPr>
+        <w:t>ra</w:t>
+      </w:r>
+      <w:proofErr w:type="spellEnd"/>
+      <w:r>
+        <w:rPr>
+          <w:lang w:val="en-US"/>
+        </w:rPr>
+        <w:t xml:space="preserve"> </w:t>
+      </w:r>
+      <w:proofErr w:type="spellStart"/>
+      <w:r>
+        <w:rPr>
+          <w:lang w:val="en-US"/>
+        </w:rPr>
+        <w:t>tinglovchilar</w:t>
+      </w:r>
+      <w:proofErr w:type="spellEnd"/>
+      <w:r>
+        <w:rPr>
+          <w:lang w:val="en-US"/>
+        </w:rPr>
+        <w:t xml:space="preserve"> </w:t>
+      </w:r>
+      <w:proofErr w:type="spellStart"/>
+      <w:r>
+        <w:rPr>
+          <w:lang w:val="en-US"/>
+        </w:rPr>
+        <w:t>safidan</w:t>
+      </w:r>
+      <w:proofErr w:type="spellEnd"/>
+      <w:r>
+        <w:rPr>
+          <w:lang w:val="en-US"/>
+        </w:rPr>
+        <w:t xml:space="preserve"> </w:t>
+      </w:r>
+      <w:proofErr w:type="spellStart"/>
+      <w:r>
+        <w:rPr>
+          <w:lang w:val="en-US"/>
+        </w:rPr>
+        <w:t>chetlashtirilishi</w:t>
+      </w:r>
+      <w:proofErr w:type="spellEnd"/>
+      <w:r>
+        <w:rPr>
+          <w:lang w:val="en-US"/>
+        </w:rPr>
+        <w:t xml:space="preserve"> </w:t>
+      </w:r>
+      <w:proofErr w:type="spellStart"/>
+      <w:r>
+        <w:rPr>
+          <w:lang w:val="en-US"/>
+        </w:rPr>
+        <w:t>mumkin</w:t>
+      </w:r>
+      <w:proofErr w:type="spellEnd"/>
+      <w:r>
+        <w:rPr>
+          <w:lang w:val="en-US"/>
+        </w:rPr>
+        <w:t xml:space="preserve">;  </w:t>
+      </w:r>
+    </w:p>
+    <w:p>
+      <w:pPr>
+        <w:spacing w:after="42"/>
+        <w:ind w:left="308" w:right="59"/>
+        <w:rPr>
+          <w:lang w:val="en-US"/>
+        </w:rPr>
+      </w:pPr>
+      <w:r>
+        <w:rPr>
+          <w:lang w:val="en-US"/>
+        </w:rPr>
+        <w:t>-</w:t>
+      </w:r>
+      <w:proofErr w:type="spellStart"/>
+      <w:proofErr w:type="gramStart"/>
+      <w:r>
+        <w:rPr>
+          <w:lang w:val="en-US"/>
+        </w:rPr>
+        <w:t>o‘</w:t>
+      </w:r>
+      <w:proofErr w:type="gramEnd"/>
+      <w:r>
+        <w:rPr>
+          <w:lang w:val="en-US"/>
+        </w:rPr>
+        <w:t>quv</w:t>
+      </w:r>
+      <w:proofErr w:type="spellEnd"/>
+      <w:r>
+        <w:rPr>
+          <w:lang w:val="en-US"/>
+        </w:rPr>
+        <w:t xml:space="preserve"> </w:t>
+      </w:r>
+      <w:proofErr w:type="spellStart"/>
+      <w:r>
+        <w:rPr>
+          <w:lang w:val="en-US"/>
+        </w:rPr>
+        <w:t>intizomini</w:t>
+      </w:r>
+      <w:proofErr w:type="spellEnd"/>
+      <w:r>
+        <w:rPr>
+          <w:lang w:val="en-US"/>
+        </w:rPr>
+        <w:t xml:space="preserve"> </w:t>
+      </w:r>
+      <w:proofErr w:type="spellStart"/>
+      <w:r>
+        <w:rPr>
+          <w:lang w:val="en-US"/>
+        </w:rPr>
+        <w:t>va</w:t>
+      </w:r>
+      <w:proofErr w:type="spellEnd"/>
+      <w:r>
+        <w:rPr>
+          <w:lang w:val="en-US"/>
+        </w:rPr>
+        <w:t xml:space="preserve"> </w:t>
+      </w:r>
+      <w:proofErr w:type="spellStart"/>
+      <w:r>
+        <w:rPr>
+          <w:lang w:val="en-US"/>
+        </w:rPr>
+        <w:t>ta’lim</w:t>
+      </w:r>
+      <w:proofErr w:type="spellEnd"/>
+      <w:r>
+        <w:rPr>
+          <w:lang w:val="en-US"/>
+        </w:rPr>
+        <w:t xml:space="preserve"> </w:t>
+      </w:r>
+      <w:proofErr w:type="spellStart"/>
+      <w:r>
+        <w:rPr>
+          <w:lang w:val="en-US"/>
+        </w:rPr>
+        <w:t>muassasasining</w:t>
+      </w:r>
+      <w:proofErr w:type="spellEnd"/>
+      <w:r>
+        <w:rPr>
+          <w:lang w:val="en-US"/>
+        </w:rPr>
+        <w:t xml:space="preserve"> </w:t>
+      </w:r>
+      <w:proofErr w:type="spellStart"/>
+      <w:r>
+        <w:rPr>
+          <w:lang w:val="en-US"/>
+        </w:rPr>
+        <w:t>ichki</w:t>
+      </w:r>
+      <w:proofErr w:type="spellEnd"/>
+      <w:r>
+        <w:rPr>
+          <w:lang w:val="en-US"/>
+        </w:rPr>
+        <w:t xml:space="preserve"> </w:t>
+      </w:r>
+      <w:proofErr w:type="spellStart"/>
+      <w:r>
+        <w:rPr>
+          <w:lang w:val="en-US"/>
+        </w:rPr>
+        <w:t>tartib-qoidalarini</w:t>
+      </w:r>
+      <w:proofErr w:type="spellEnd"/>
+      <w:r>
+        <w:rPr>
+          <w:lang w:val="en-US"/>
+        </w:rPr>
+        <w:t xml:space="preserve"> </w:t>
+      </w:r>
+      <w:proofErr w:type="spellStart"/>
+      <w:r>
+        <w:rPr>
+          <w:lang w:val="en-US"/>
+        </w:rPr>
+        <w:t>buzganda</w:t>
+      </w:r>
+      <w:proofErr w:type="spellEnd"/>
+      <w:r>
+        <w:rPr>
+          <w:lang w:val="en-US"/>
+        </w:rPr>
+        <w:t xml:space="preserve">;  </w:t>
+      </w:r>
+    </w:p>
+    <w:p>
+      <w:pPr>
+        <w:spacing w:after="42"/>
+        <w:ind w:left="308" w:right="59"/>
+        <w:rPr>
+          <w:lang w:val="en-US"/>
+        </w:rPr>
+      </w:pPr>
+      <w:r>
+        <w:rPr>
+          <w:lang w:val="en-US"/>
+        </w:rPr>
+        <w:t>-</w:t>
+      </w:r>
+      <w:proofErr w:type="spellStart"/>
+      <w:r>
+        <w:rPr>
+          <w:lang w:val="en-US"/>
+        </w:rPr>
+        <w:t>ta’lim</w:t>
+      </w:r>
+      <w:proofErr w:type="spellEnd"/>
+      <w:r>
+        <w:rPr>
+          <w:lang w:val="en-US"/>
+        </w:rPr>
+        <w:t xml:space="preserve"> </w:t>
+      </w:r>
+      <w:proofErr w:type="spellStart"/>
+      <w:r>
+        <w:rPr>
+          <w:lang w:val="en-US"/>
+        </w:rPr>
+        <w:t>dasturlarni</w:t>
+      </w:r>
+      <w:proofErr w:type="spellEnd"/>
+      <w:r>
+        <w:rPr>
+          <w:lang w:val="en-US"/>
+        </w:rPr>
+        <w:t xml:space="preserve"> </w:t>
+      </w:r>
+      <w:proofErr w:type="spellStart"/>
+      <w:proofErr w:type="gramStart"/>
+      <w:r>
+        <w:rPr>
+          <w:lang w:val="en-US"/>
+        </w:rPr>
+        <w:t>o‘</w:t>
+      </w:r>
+      <w:proofErr w:type="gramEnd"/>
+      <w:r>
+        <w:rPr>
+          <w:lang w:val="en-US"/>
+        </w:rPr>
+        <w:t>zlashtira</w:t>
+      </w:r>
+      <w:proofErr w:type="spellEnd"/>
+      <w:r>
+        <w:rPr>
+          <w:lang w:val="en-US"/>
+        </w:rPr>
+        <w:t xml:space="preserve"> </w:t>
+      </w:r>
+      <w:proofErr w:type="spellStart"/>
+      <w:r>
+        <w:rPr>
+          <w:lang w:val="en-US"/>
+        </w:rPr>
+        <w:t>olmaganda</w:t>
+      </w:r>
+      <w:proofErr w:type="spellEnd"/>
+      <w:r>
+        <w:rPr>
+          <w:lang w:val="en-US"/>
+        </w:rPr>
+        <w:t xml:space="preserve"> (</w:t>
+      </w:r>
+      <w:proofErr w:type="spellStart"/>
+      <w:r>
+        <w:rPr>
+          <w:lang w:val="en-US"/>
+        </w:rPr>
+        <w:t>nazorat</w:t>
+      </w:r>
+      <w:proofErr w:type="spellEnd"/>
+      <w:r>
+        <w:rPr>
+          <w:lang w:val="en-US"/>
+        </w:rPr>
+        <w:t xml:space="preserve"> </w:t>
+      </w:r>
+      <w:proofErr w:type="spellStart"/>
+      <w:r>
+        <w:rPr>
+          <w:lang w:val="en-US"/>
+        </w:rPr>
+        <w:t>turlarini</w:t>
+      </w:r>
+      <w:proofErr w:type="spellEnd"/>
+      <w:r>
+        <w:rPr>
+          <w:lang w:val="en-US"/>
+        </w:rPr>
+        <w:t xml:space="preserve"> </w:t>
+      </w:r>
+      <w:proofErr w:type="spellStart"/>
+      <w:r>
+        <w:rPr>
+          <w:lang w:val="en-US"/>
+        </w:rPr>
+        <w:t>topshira</w:t>
+      </w:r>
+      <w:proofErr w:type="spellEnd"/>
+      <w:r>
+        <w:rPr>
+          <w:lang w:val="en-US"/>
+        </w:rPr>
+        <w:t xml:space="preserve"> </w:t>
+      </w:r>
+      <w:proofErr w:type="spellStart"/>
+      <w:r>
+        <w:rPr>
+          <w:lang w:val="en-US"/>
+        </w:rPr>
+        <w:t>olmaganda</w:t>
+      </w:r>
+      <w:proofErr w:type="spellEnd"/>
+      <w:r>
+        <w:rPr>
+          <w:lang w:val="en-US"/>
+        </w:rPr>
+        <w:t xml:space="preserve">);  </w:t>
+      </w:r>
+    </w:p>
+    <w:p>
+      <w:pPr>
+        <w:spacing w:after="43"/>
+        <w:ind w:left="308" w:right="59"/>
+        <w:rPr>
+          <w:lang w:val="en-US"/>
+        </w:rPr>
+      </w:pPr>
+      <w:r>
+        <w:rPr>
+          <w:lang w:val="en-US"/>
+        </w:rPr>
+        <w:t>-</w:t>
+      </w:r>
+      <w:proofErr w:type="spellStart"/>
+      <w:r>
+        <w:rPr>
+          <w:lang w:val="en-US"/>
+        </w:rPr>
+        <w:t>malaka</w:t>
+      </w:r>
+      <w:proofErr w:type="spellEnd"/>
+      <w:r>
+        <w:rPr>
+          <w:lang w:val="en-US"/>
+        </w:rPr>
+        <w:t xml:space="preserve"> </w:t>
+      </w:r>
+      <w:proofErr w:type="spellStart"/>
+      <w:r>
+        <w:rPr>
+          <w:lang w:val="en-US"/>
+        </w:rPr>
+        <w:t>oshirish</w:t>
+      </w:r>
+      <w:proofErr w:type="spellEnd"/>
+      <w:r>
+        <w:rPr>
+          <w:lang w:val="en-US"/>
+        </w:rPr>
+        <w:t xml:space="preserve"> </w:t>
+      </w:r>
+      <w:proofErr w:type="spellStart"/>
+      <w:r>
+        <w:rPr>
+          <w:lang w:val="en-US"/>
+        </w:rPr>
+        <w:t>kursidagi</w:t>
+      </w:r>
+      <w:proofErr w:type="spellEnd"/>
+      <w:r>
+        <w:rPr>
+          <w:lang w:val="en-US"/>
+        </w:rPr>
+        <w:t xml:space="preserve"> </w:t>
+      </w:r>
+      <w:proofErr w:type="spellStart"/>
+      <w:r>
+        <w:rPr>
+          <w:lang w:val="en-US"/>
+        </w:rPr>
+        <w:t>dars</w:t>
+      </w:r>
+      <w:proofErr w:type="spellEnd"/>
+      <w:r>
+        <w:rPr>
+          <w:lang w:val="en-US"/>
+        </w:rPr>
+        <w:t xml:space="preserve"> </w:t>
+      </w:r>
+      <w:proofErr w:type="spellStart"/>
+      <w:proofErr w:type="gramStart"/>
+      <w:r>
+        <w:rPr>
+          <w:lang w:val="en-US"/>
+        </w:rPr>
+        <w:t>mashg‘</w:t>
+      </w:r>
+      <w:proofErr w:type="gramEnd"/>
+      <w:r>
+        <w:rPr>
+          <w:lang w:val="en-US"/>
+        </w:rPr>
+        <w:t>ulotlarini</w:t>
+      </w:r>
+      <w:proofErr w:type="spellEnd"/>
+      <w:r>
+        <w:rPr>
+          <w:lang w:val="en-US"/>
+        </w:rPr>
+        <w:t xml:space="preserve"> </w:t>
+      </w:r>
+      <w:proofErr w:type="spellStart"/>
+      <w:r>
+        <w:rPr>
+          <w:lang w:val="en-US"/>
+        </w:rPr>
+        <w:t>uzrli</w:t>
+      </w:r>
+      <w:proofErr w:type="spellEnd"/>
+      <w:r>
+        <w:rPr>
+          <w:lang w:val="en-US"/>
+        </w:rPr>
+        <w:t xml:space="preserve"> </w:t>
+      </w:r>
+      <w:proofErr w:type="spellStart"/>
+      <w:r>
+        <w:rPr>
+          <w:lang w:val="en-US"/>
+        </w:rPr>
+        <w:t>sabablarsiz</w:t>
+      </w:r>
+      <w:proofErr w:type="spellEnd"/>
+      <w:r>
+        <w:rPr>
+          <w:lang w:val="en-US"/>
+        </w:rPr>
+        <w:t xml:space="preserve"> 18 </w:t>
+      </w:r>
+      <w:proofErr w:type="spellStart"/>
+      <w:r>
+        <w:rPr>
+          <w:lang w:val="en-US"/>
+        </w:rPr>
+        <w:t>soatdan</w:t>
+      </w:r>
+      <w:proofErr w:type="spellEnd"/>
+      <w:r>
+        <w:rPr>
+          <w:lang w:val="en-US"/>
+        </w:rPr>
+        <w:t xml:space="preserve"> </w:t>
+      </w:r>
+      <w:proofErr w:type="spellStart"/>
+      <w:r>
+        <w:rPr>
+          <w:lang w:val="en-US"/>
+        </w:rPr>
+        <w:t>ortiq</w:t>
+      </w:r>
+      <w:proofErr w:type="spellEnd"/>
+      <w:r>
+        <w:rPr>
+          <w:lang w:val="en-US"/>
+        </w:rPr>
+        <w:t xml:space="preserve"> </w:t>
+      </w:r>
+      <w:proofErr w:type="spellStart"/>
+      <w:r>
+        <w:rPr>
+          <w:lang w:val="en-US"/>
+        </w:rPr>
+        <w:t>qoldirganda</w:t>
+      </w:r>
+      <w:proofErr w:type="spellEnd"/>
+      <w:r>
+        <w:rPr>
+          <w:lang w:val="en-US"/>
+        </w:rPr>
+        <w:t>; -</w:t>
+      </w:r>
+      <w:proofErr w:type="spellStart"/>
+      <w:r>
+        <w:rPr>
+          <w:lang w:val="en-US"/>
+        </w:rPr>
+        <w:t>o‘qitish</w:t>
+      </w:r>
+      <w:proofErr w:type="spellEnd"/>
+      <w:r>
+        <w:rPr>
+          <w:lang w:val="en-US"/>
+        </w:rPr>
+        <w:t xml:space="preserve"> </w:t>
+      </w:r>
+      <w:proofErr w:type="spellStart"/>
+      <w:r>
+        <w:rPr>
+          <w:lang w:val="en-US"/>
+        </w:rPr>
+        <w:t>uchun</w:t>
+      </w:r>
+      <w:proofErr w:type="spellEnd"/>
+      <w:r>
+        <w:rPr>
+          <w:lang w:val="en-US"/>
+        </w:rPr>
+        <w:t xml:space="preserve"> </w:t>
+      </w:r>
+      <w:proofErr w:type="spellStart"/>
+      <w:r>
+        <w:rPr>
+          <w:lang w:val="en-US"/>
+        </w:rPr>
+        <w:t>belgilangan</w:t>
+      </w:r>
+      <w:proofErr w:type="spellEnd"/>
+      <w:r>
+        <w:rPr>
+          <w:lang w:val="en-US"/>
+        </w:rPr>
+        <w:t xml:space="preserve"> </w:t>
+      </w:r>
+      <w:proofErr w:type="spellStart"/>
+      <w:r>
+        <w:rPr>
+          <w:lang w:val="en-US"/>
+        </w:rPr>
+        <w:t>miqdordagi</w:t>
+      </w:r>
+      <w:proofErr w:type="spellEnd"/>
+      <w:r>
+        <w:rPr>
+          <w:lang w:val="en-US"/>
+        </w:rPr>
+        <w:t xml:space="preserve"> </w:t>
+      </w:r>
+      <w:proofErr w:type="spellStart"/>
+      <w:r>
+        <w:rPr>
+          <w:lang w:val="en-US"/>
+        </w:rPr>
+        <w:t>to‘lovni</w:t>
+      </w:r>
+      <w:proofErr w:type="spellEnd"/>
+      <w:r>
+        <w:rPr>
+          <w:lang w:val="en-US"/>
+        </w:rPr>
+        <w:t xml:space="preserve"> </w:t>
+      </w:r>
+      <w:proofErr w:type="spellStart"/>
+      <w:r>
+        <w:rPr>
+          <w:lang w:val="en-US"/>
+        </w:rPr>
+        <w:t>o‘z</w:t>
+      </w:r>
+      <w:proofErr w:type="spellEnd"/>
+      <w:r>
+        <w:rPr>
+          <w:lang w:val="en-US"/>
+        </w:rPr>
+        <w:t xml:space="preserve"> </w:t>
+      </w:r>
+      <w:proofErr w:type="spellStart"/>
+      <w:r>
+        <w:rPr>
+          <w:lang w:val="en-US"/>
+        </w:rPr>
+        <w:t>vaqtida</w:t>
+      </w:r>
+      <w:proofErr w:type="spellEnd"/>
+      <w:r>
+        <w:rPr>
+          <w:lang w:val="en-US"/>
+        </w:rPr>
+        <w:t xml:space="preserve"> </w:t>
+      </w:r>
+      <w:proofErr w:type="spellStart"/>
+      <w:r>
+        <w:rPr>
+          <w:lang w:val="en-US"/>
+        </w:rPr>
+        <w:t>amalga</w:t>
+      </w:r>
+      <w:proofErr w:type="spellEnd"/>
+      <w:r>
+        <w:rPr>
+          <w:lang w:val="en-US"/>
+        </w:rPr>
+        <w:t xml:space="preserve"> </w:t>
+      </w:r>
+      <w:proofErr w:type="spellStart"/>
+      <w:r>
+        <w:rPr>
+          <w:lang w:val="en-US"/>
+        </w:rPr>
+        <w:t>oshirmaganda</w:t>
       </w:r>
       <w:proofErr w:type="spellEnd"/>
       <w:r>
@@ -4190,1893 +6083,6 @@
           <w:b/>
           <w:lang w:val="en-US"/>
         </w:rPr>
-        <w:t xml:space="preserve">IV. TOMONLARNING JAVOBGARLIGI: </w:t>
-      </w:r>
-    </w:p>
-    <w:p>
-      <w:pPr>
-        <w:spacing w:after="16" w:line="259" w:lineRule="auto"/>
-        <w:ind w:left="-5" w:right="173"/>
-        <w:jc w:val="left"/>
-        <w:rPr>
-          <w:lang w:val="en-US"/>
-        </w:rPr>
-      </w:pPr>
-      <w:r>
-        <w:rPr>
-          <w:b/>
-          <w:lang w:val="en-US"/>
-        </w:rPr>
-        <w:t xml:space="preserve">4.1. </w:t>
-      </w:r>
-      <w:proofErr w:type="spellStart"/>
-      <w:r>
-        <w:rPr>
-          <w:b/>
-          <w:lang w:val="en-US"/>
-        </w:rPr>
-        <w:t>Institutning</w:t>
-      </w:r>
-      <w:proofErr w:type="spellEnd"/>
-      <w:r>
-        <w:rPr>
-          <w:b/>
-          <w:lang w:val="en-US"/>
-        </w:rPr>
-        <w:t xml:space="preserve"> </w:t>
-      </w:r>
-      <w:proofErr w:type="spellStart"/>
-      <w:r>
-        <w:rPr>
-          <w:b/>
-          <w:lang w:val="en-US"/>
-        </w:rPr>
-        <w:t>javobgarligi</w:t>
-      </w:r>
-      <w:proofErr w:type="spellEnd"/>
-      <w:r>
-        <w:rPr>
-          <w:b/>
-          <w:lang w:val="en-US"/>
-        </w:rPr>
-        <w:t xml:space="preserve">: </w:t>
-      </w:r>
-      <w:r>
-        <w:rPr>
-          <w:lang w:val="en-US"/>
-        </w:rPr>
-        <w:t xml:space="preserve"> </w:t>
-      </w:r>
-    </w:p>
-    <w:p>
-      <w:pPr>
-        <w:spacing w:after="44"/>
-        <w:ind w:left="5" w:right="59"/>
-        <w:rPr>
-          <w:lang w:val="en-US"/>
-        </w:rPr>
-      </w:pPr>
-      <w:r>
-        <w:rPr>
-          <w:lang w:val="en-US"/>
-        </w:rPr>
-        <w:t>4.1.1. “</w:t>
-      </w:r>
-      <w:proofErr w:type="spellStart"/>
-      <w:r>
-        <w:rPr>
-          <w:lang w:val="en-US"/>
-        </w:rPr>
-        <w:t>Institut</w:t>
-      </w:r>
-      <w:proofErr w:type="spellEnd"/>
-      <w:r>
-        <w:rPr>
-          <w:lang w:val="en-US"/>
-        </w:rPr>
-        <w:t xml:space="preserve">” </w:t>
-      </w:r>
-      <w:proofErr w:type="spellStart"/>
-      <w:r>
-        <w:rPr>
-          <w:lang w:val="en-US"/>
-        </w:rPr>
-        <w:t>quyidagi</w:t>
-      </w:r>
-      <w:proofErr w:type="spellEnd"/>
-      <w:r>
-        <w:rPr>
-          <w:lang w:val="en-US"/>
-        </w:rPr>
-        <w:t xml:space="preserve"> </w:t>
-      </w:r>
-      <w:proofErr w:type="spellStart"/>
-      <w:r>
-        <w:rPr>
-          <w:lang w:val="en-US"/>
-        </w:rPr>
-        <w:t>majburiyatlarni</w:t>
-      </w:r>
-      <w:proofErr w:type="spellEnd"/>
-      <w:r>
-        <w:rPr>
-          <w:lang w:val="en-US"/>
-        </w:rPr>
-        <w:t xml:space="preserve"> </w:t>
-      </w:r>
-      <w:proofErr w:type="spellStart"/>
-      <w:r>
-        <w:rPr>
-          <w:lang w:val="en-US"/>
-        </w:rPr>
-        <w:t>bajarmaganda</w:t>
-      </w:r>
-      <w:proofErr w:type="spellEnd"/>
-      <w:r>
-        <w:rPr>
-          <w:lang w:val="en-US"/>
-        </w:rPr>
-        <w:t xml:space="preserve"> </w:t>
-      </w:r>
-      <w:proofErr w:type="spellStart"/>
-      <w:r>
-        <w:rPr>
-          <w:lang w:val="en-US"/>
-        </w:rPr>
-        <w:t>yoki</w:t>
-      </w:r>
-      <w:proofErr w:type="spellEnd"/>
-      <w:r>
-        <w:rPr>
-          <w:lang w:val="en-US"/>
-        </w:rPr>
-        <w:t xml:space="preserve"> </w:t>
-      </w:r>
-      <w:proofErr w:type="spellStart"/>
-      <w:r>
-        <w:rPr>
-          <w:lang w:val="en-US"/>
-        </w:rPr>
-        <w:t>yetarli</w:t>
-      </w:r>
-      <w:proofErr w:type="spellEnd"/>
-      <w:r>
-        <w:rPr>
-          <w:lang w:val="en-US"/>
-        </w:rPr>
-        <w:t xml:space="preserve"> </w:t>
-      </w:r>
-      <w:proofErr w:type="spellStart"/>
-      <w:r>
-        <w:rPr>
-          <w:lang w:val="en-US"/>
-        </w:rPr>
-        <w:t>darajada</w:t>
-      </w:r>
-      <w:proofErr w:type="spellEnd"/>
-      <w:r>
-        <w:rPr>
-          <w:lang w:val="en-US"/>
-        </w:rPr>
-        <w:t xml:space="preserve"> </w:t>
-      </w:r>
-      <w:proofErr w:type="spellStart"/>
-      <w:r>
-        <w:rPr>
-          <w:lang w:val="en-US"/>
-        </w:rPr>
-        <w:t>bajarmaganda</w:t>
-      </w:r>
-      <w:proofErr w:type="spellEnd"/>
-      <w:r>
-        <w:rPr>
-          <w:lang w:val="en-US"/>
-        </w:rPr>
-        <w:t xml:space="preserve"> “</w:t>
-      </w:r>
-      <w:proofErr w:type="spellStart"/>
-      <w:proofErr w:type="gramStart"/>
-      <w:r>
-        <w:rPr>
-          <w:lang w:val="en-US"/>
-        </w:rPr>
-        <w:t>Tinglovchi”ning</w:t>
-      </w:r>
-      <w:proofErr w:type="spellEnd"/>
-      <w:proofErr w:type="gramEnd"/>
-      <w:r>
-        <w:rPr>
-          <w:lang w:val="en-US"/>
-        </w:rPr>
-        <w:t xml:space="preserve"> </w:t>
-      </w:r>
-      <w:proofErr w:type="spellStart"/>
-      <w:r>
-        <w:rPr>
-          <w:lang w:val="en-US"/>
-        </w:rPr>
-        <w:t>tashabbusiga</w:t>
-      </w:r>
-      <w:proofErr w:type="spellEnd"/>
-      <w:r>
-        <w:rPr>
-          <w:lang w:val="en-US"/>
-        </w:rPr>
-        <w:t xml:space="preserve"> </w:t>
-      </w:r>
-      <w:proofErr w:type="spellStart"/>
-      <w:r>
-        <w:rPr>
-          <w:lang w:val="en-US"/>
-        </w:rPr>
-        <w:t>ko‘ra</w:t>
-      </w:r>
-      <w:proofErr w:type="spellEnd"/>
-      <w:r>
-        <w:rPr>
-          <w:lang w:val="en-US"/>
-        </w:rPr>
-        <w:t xml:space="preserve"> “</w:t>
-      </w:r>
-      <w:proofErr w:type="spellStart"/>
-      <w:r>
-        <w:rPr>
-          <w:lang w:val="en-US"/>
-        </w:rPr>
-        <w:t>Institut”ning</w:t>
-      </w:r>
-      <w:proofErr w:type="spellEnd"/>
-      <w:r>
-        <w:rPr>
-          <w:lang w:val="en-US"/>
-        </w:rPr>
-        <w:t xml:space="preserve"> </w:t>
-      </w:r>
-      <w:proofErr w:type="spellStart"/>
-      <w:r>
-        <w:rPr>
-          <w:lang w:val="en-US"/>
-        </w:rPr>
-        <w:t>javobgarligi</w:t>
-      </w:r>
-      <w:proofErr w:type="spellEnd"/>
-      <w:r>
-        <w:rPr>
-          <w:lang w:val="en-US"/>
-        </w:rPr>
-        <w:t xml:space="preserve"> </w:t>
-      </w:r>
-      <w:proofErr w:type="spellStart"/>
-      <w:r>
-        <w:rPr>
-          <w:lang w:val="en-US"/>
-        </w:rPr>
-        <w:t>amaldagi</w:t>
-      </w:r>
-      <w:proofErr w:type="spellEnd"/>
-      <w:r>
-        <w:rPr>
-          <w:lang w:val="en-US"/>
-        </w:rPr>
-        <w:t xml:space="preserve"> </w:t>
-      </w:r>
-      <w:proofErr w:type="spellStart"/>
-      <w:r>
-        <w:rPr>
-          <w:lang w:val="en-US"/>
-        </w:rPr>
-        <w:t>qonun</w:t>
-      </w:r>
-      <w:proofErr w:type="spellEnd"/>
-      <w:r>
-        <w:rPr>
-          <w:lang w:val="en-US"/>
-        </w:rPr>
-        <w:t xml:space="preserve"> </w:t>
-      </w:r>
-      <w:proofErr w:type="spellStart"/>
-      <w:r>
-        <w:rPr>
-          <w:lang w:val="en-US"/>
-        </w:rPr>
-        <w:t>hujjatlariga</w:t>
-      </w:r>
-      <w:proofErr w:type="spellEnd"/>
-      <w:r>
-        <w:rPr>
-          <w:lang w:val="en-US"/>
-        </w:rPr>
-        <w:t xml:space="preserve"> </w:t>
-      </w:r>
-      <w:proofErr w:type="spellStart"/>
-      <w:r>
-        <w:rPr>
-          <w:lang w:val="en-US"/>
-        </w:rPr>
-        <w:t>muvofiq</w:t>
-      </w:r>
-      <w:proofErr w:type="spellEnd"/>
-      <w:r>
-        <w:rPr>
-          <w:lang w:val="en-US"/>
-        </w:rPr>
-        <w:t xml:space="preserve"> </w:t>
-      </w:r>
-      <w:proofErr w:type="spellStart"/>
-      <w:r>
-        <w:rPr>
-          <w:lang w:val="en-US"/>
-        </w:rPr>
-        <w:t>belgilanadi</w:t>
-      </w:r>
-      <w:proofErr w:type="spellEnd"/>
-      <w:r>
-        <w:rPr>
-          <w:lang w:val="en-US"/>
-        </w:rPr>
-        <w:t>.</w:t>
-      </w:r>
-      <w:r>
-        <w:rPr>
-          <w:b/>
-          <w:lang w:val="en-US"/>
-        </w:rPr>
-        <w:t xml:space="preserve"> </w:t>
-      </w:r>
-      <w:r>
-        <w:rPr>
-          <w:lang w:val="en-US"/>
-        </w:rPr>
-        <w:t xml:space="preserve"> </w:t>
-      </w:r>
-    </w:p>
-    <w:p>
-      <w:pPr>
-        <w:ind w:left="308" w:right="59"/>
-        <w:rPr>
-          <w:lang w:val="en-US"/>
-        </w:rPr>
-      </w:pPr>
-      <w:r>
-        <w:rPr>
-          <w:lang w:val="en-US"/>
-        </w:rPr>
-        <w:t>-</w:t>
-      </w:r>
-      <w:proofErr w:type="spellStart"/>
-      <w:proofErr w:type="gramStart"/>
-      <w:r>
-        <w:rPr>
-          <w:lang w:val="en-US"/>
-        </w:rPr>
-        <w:t>o‘</w:t>
-      </w:r>
-      <w:proofErr w:type="gramEnd"/>
-      <w:r>
-        <w:rPr>
-          <w:lang w:val="en-US"/>
-        </w:rPr>
-        <w:t>quv</w:t>
-      </w:r>
-      <w:proofErr w:type="spellEnd"/>
-      <w:r>
-        <w:rPr>
-          <w:lang w:val="en-US"/>
-        </w:rPr>
-        <w:t xml:space="preserve"> </w:t>
-      </w:r>
-      <w:proofErr w:type="spellStart"/>
-      <w:r>
-        <w:rPr>
-          <w:lang w:val="en-US"/>
-        </w:rPr>
-        <w:t>jarayonini</w:t>
-      </w:r>
-      <w:proofErr w:type="spellEnd"/>
-      <w:r>
-        <w:rPr>
-          <w:lang w:val="en-US"/>
-        </w:rPr>
-        <w:t xml:space="preserve"> </w:t>
-      </w:r>
-      <w:proofErr w:type="spellStart"/>
-      <w:r>
-        <w:rPr>
-          <w:lang w:val="en-US"/>
-        </w:rPr>
-        <w:t>tasdiqlangan</w:t>
-      </w:r>
-      <w:proofErr w:type="spellEnd"/>
-      <w:r>
-        <w:rPr>
-          <w:lang w:val="en-US"/>
-        </w:rPr>
-        <w:t xml:space="preserve"> </w:t>
-      </w:r>
-      <w:proofErr w:type="spellStart"/>
-      <w:r>
-        <w:rPr>
-          <w:lang w:val="en-US"/>
-        </w:rPr>
-        <w:t>o‘quv</w:t>
-      </w:r>
-      <w:proofErr w:type="spellEnd"/>
-      <w:r>
-        <w:rPr>
-          <w:lang w:val="en-US"/>
-        </w:rPr>
-        <w:t xml:space="preserve"> </w:t>
-      </w:r>
-      <w:proofErr w:type="spellStart"/>
-      <w:r>
-        <w:rPr>
-          <w:lang w:val="en-US"/>
-        </w:rPr>
-        <w:t>rejasi</w:t>
-      </w:r>
-      <w:proofErr w:type="spellEnd"/>
-      <w:r>
-        <w:rPr>
-          <w:lang w:val="en-US"/>
-        </w:rPr>
-        <w:t xml:space="preserve"> </w:t>
-      </w:r>
-      <w:proofErr w:type="spellStart"/>
-      <w:r>
-        <w:rPr>
-          <w:lang w:val="en-US"/>
-        </w:rPr>
-        <w:t>va</w:t>
-      </w:r>
-      <w:proofErr w:type="spellEnd"/>
-      <w:r>
-        <w:rPr>
-          <w:lang w:val="en-US"/>
-        </w:rPr>
-        <w:t xml:space="preserve"> </w:t>
-      </w:r>
-      <w:proofErr w:type="spellStart"/>
-      <w:r>
-        <w:rPr>
-          <w:lang w:val="en-US"/>
-        </w:rPr>
-        <w:t>dars</w:t>
-      </w:r>
-      <w:proofErr w:type="spellEnd"/>
-      <w:r>
-        <w:rPr>
-          <w:lang w:val="en-US"/>
-        </w:rPr>
-        <w:t xml:space="preserve"> </w:t>
-      </w:r>
-      <w:proofErr w:type="spellStart"/>
-      <w:r>
-        <w:rPr>
-          <w:lang w:val="en-US"/>
-        </w:rPr>
-        <w:t>jadvali</w:t>
-      </w:r>
-      <w:proofErr w:type="spellEnd"/>
-      <w:r>
-        <w:rPr>
-          <w:lang w:val="en-US"/>
-        </w:rPr>
-        <w:t xml:space="preserve"> </w:t>
-      </w:r>
-      <w:proofErr w:type="spellStart"/>
-      <w:r>
-        <w:rPr>
-          <w:lang w:val="en-US"/>
-        </w:rPr>
-        <w:t>asosida</w:t>
-      </w:r>
-      <w:proofErr w:type="spellEnd"/>
-      <w:r>
-        <w:rPr>
-          <w:lang w:val="en-US"/>
-        </w:rPr>
-        <w:t xml:space="preserve"> </w:t>
-      </w:r>
-      <w:proofErr w:type="spellStart"/>
-      <w:r>
-        <w:rPr>
-          <w:lang w:val="en-US"/>
-        </w:rPr>
-        <w:t>tashkillashtirilmaganda</w:t>
-      </w:r>
-      <w:proofErr w:type="spellEnd"/>
-      <w:r>
-        <w:rPr>
-          <w:lang w:val="en-US"/>
-        </w:rPr>
-        <w:t xml:space="preserve">;  </w:t>
-      </w:r>
-    </w:p>
-    <w:p>
-      <w:pPr>
-        <w:spacing w:after="29"/>
-        <w:ind w:left="-5" w:right="59" w:firstLine="283"/>
-        <w:rPr>
-          <w:lang w:val="en-US"/>
-        </w:rPr>
-      </w:pPr>
-      <w:r>
-        <w:rPr>
-          <w:lang w:val="en-US"/>
-        </w:rPr>
-        <w:t>-</w:t>
-      </w:r>
-      <w:proofErr w:type="spellStart"/>
-      <w:r>
-        <w:rPr>
-          <w:lang w:val="en-US"/>
-        </w:rPr>
-        <w:t>Nizom</w:t>
-      </w:r>
-      <w:proofErr w:type="spellEnd"/>
-      <w:r>
-        <w:rPr>
-          <w:lang w:val="en-US"/>
-        </w:rPr>
-        <w:t xml:space="preserve"> </w:t>
-      </w:r>
-      <w:proofErr w:type="spellStart"/>
-      <w:r>
-        <w:rPr>
-          <w:lang w:val="en-US"/>
-        </w:rPr>
-        <w:t>asosida</w:t>
-      </w:r>
-      <w:proofErr w:type="spellEnd"/>
-      <w:r>
-        <w:rPr>
-          <w:lang w:val="en-US"/>
-        </w:rPr>
-        <w:t xml:space="preserve"> </w:t>
-      </w:r>
-      <w:proofErr w:type="spellStart"/>
-      <w:r>
-        <w:rPr>
-          <w:lang w:val="en-US"/>
-        </w:rPr>
-        <w:t>tinglovchilarning</w:t>
-      </w:r>
-      <w:proofErr w:type="spellEnd"/>
-      <w:r>
-        <w:rPr>
-          <w:lang w:val="en-US"/>
-        </w:rPr>
-        <w:t xml:space="preserve"> </w:t>
-      </w:r>
-      <w:proofErr w:type="spellStart"/>
-      <w:r>
-        <w:rPr>
-          <w:lang w:val="en-US"/>
-        </w:rPr>
-        <w:t>qonuniy</w:t>
-      </w:r>
-      <w:proofErr w:type="spellEnd"/>
-      <w:r>
-        <w:rPr>
-          <w:lang w:val="en-US"/>
-        </w:rPr>
-        <w:t xml:space="preserve">, </w:t>
-      </w:r>
-      <w:proofErr w:type="spellStart"/>
-      <w:r>
-        <w:rPr>
-          <w:lang w:val="en-US"/>
-        </w:rPr>
-        <w:t>huquqiy</w:t>
-      </w:r>
-      <w:proofErr w:type="spellEnd"/>
-      <w:r>
-        <w:rPr>
-          <w:lang w:val="en-US"/>
-        </w:rPr>
-        <w:t xml:space="preserve"> </w:t>
-      </w:r>
-      <w:proofErr w:type="spellStart"/>
-      <w:r>
-        <w:rPr>
-          <w:lang w:val="en-US"/>
-        </w:rPr>
-        <w:t>talablari</w:t>
-      </w:r>
-      <w:proofErr w:type="spellEnd"/>
-      <w:r>
-        <w:rPr>
-          <w:lang w:val="en-US"/>
-        </w:rPr>
-        <w:t xml:space="preserve"> </w:t>
-      </w:r>
-      <w:proofErr w:type="spellStart"/>
-      <w:r>
-        <w:rPr>
-          <w:lang w:val="en-US"/>
-        </w:rPr>
-        <w:t>va</w:t>
-      </w:r>
-      <w:proofErr w:type="spellEnd"/>
-      <w:r>
-        <w:rPr>
-          <w:lang w:val="en-US"/>
-        </w:rPr>
-        <w:t xml:space="preserve"> </w:t>
-      </w:r>
-      <w:proofErr w:type="spellStart"/>
-      <w:r>
-        <w:rPr>
-          <w:lang w:val="en-US"/>
-        </w:rPr>
-        <w:t>istaklarini</w:t>
-      </w:r>
-      <w:proofErr w:type="spellEnd"/>
-      <w:r>
-        <w:rPr>
-          <w:lang w:val="en-US"/>
-        </w:rPr>
-        <w:t xml:space="preserve"> </w:t>
-      </w:r>
-      <w:proofErr w:type="spellStart"/>
-      <w:r>
-        <w:rPr>
-          <w:lang w:val="en-US"/>
-        </w:rPr>
-        <w:t>e’tiborga</w:t>
-      </w:r>
-      <w:proofErr w:type="spellEnd"/>
-      <w:r>
-        <w:rPr>
-          <w:lang w:val="en-US"/>
-        </w:rPr>
-        <w:t xml:space="preserve"> </w:t>
-      </w:r>
-      <w:proofErr w:type="spellStart"/>
-      <w:r>
-        <w:rPr>
-          <w:lang w:val="en-US"/>
-        </w:rPr>
-        <w:t>olib</w:t>
-      </w:r>
-      <w:proofErr w:type="spellEnd"/>
-      <w:r>
-        <w:rPr>
-          <w:lang w:val="en-US"/>
-        </w:rPr>
-        <w:t xml:space="preserve"> </w:t>
-      </w:r>
-      <w:proofErr w:type="spellStart"/>
-      <w:proofErr w:type="gramStart"/>
-      <w:r>
-        <w:rPr>
-          <w:lang w:val="en-US"/>
-        </w:rPr>
-        <w:t>o‘</w:t>
-      </w:r>
-      <w:proofErr w:type="gramEnd"/>
-      <w:r>
-        <w:rPr>
-          <w:lang w:val="en-US"/>
-        </w:rPr>
-        <w:t>quv</w:t>
-      </w:r>
-      <w:proofErr w:type="spellEnd"/>
-      <w:r>
-        <w:rPr>
-          <w:lang w:val="en-US"/>
-        </w:rPr>
-        <w:t xml:space="preserve"> </w:t>
-      </w:r>
-      <w:proofErr w:type="spellStart"/>
-      <w:r>
-        <w:rPr>
-          <w:lang w:val="en-US"/>
-        </w:rPr>
-        <w:t>reja</w:t>
-      </w:r>
-      <w:proofErr w:type="spellEnd"/>
-      <w:r>
-        <w:rPr>
-          <w:lang w:val="en-US"/>
-        </w:rPr>
-        <w:t xml:space="preserve"> </w:t>
-      </w:r>
-      <w:proofErr w:type="spellStart"/>
-      <w:r>
-        <w:rPr>
-          <w:lang w:val="en-US"/>
-        </w:rPr>
-        <w:t>va</w:t>
-      </w:r>
-      <w:proofErr w:type="spellEnd"/>
-      <w:r>
-        <w:rPr>
-          <w:lang w:val="en-US"/>
-        </w:rPr>
-        <w:t xml:space="preserve"> </w:t>
-      </w:r>
-      <w:proofErr w:type="spellStart"/>
-      <w:r>
-        <w:rPr>
-          <w:lang w:val="en-US"/>
-        </w:rPr>
-        <w:t>dasturlari</w:t>
-      </w:r>
-      <w:proofErr w:type="spellEnd"/>
-      <w:r>
-        <w:rPr>
-          <w:lang w:val="en-US"/>
-        </w:rPr>
-        <w:t xml:space="preserve"> </w:t>
-      </w:r>
-      <w:proofErr w:type="spellStart"/>
-      <w:r>
-        <w:rPr>
-          <w:lang w:val="en-US"/>
-        </w:rPr>
-        <w:t>bajarilishi</w:t>
-      </w:r>
-      <w:proofErr w:type="spellEnd"/>
-      <w:r>
-        <w:rPr>
-          <w:lang w:val="en-US"/>
-        </w:rPr>
-        <w:t xml:space="preserve"> </w:t>
-      </w:r>
-      <w:proofErr w:type="spellStart"/>
-      <w:r>
-        <w:rPr>
-          <w:lang w:val="en-US"/>
-        </w:rPr>
-        <w:t>ta’minlanmaganda</w:t>
-      </w:r>
-      <w:proofErr w:type="spellEnd"/>
-      <w:r>
-        <w:rPr>
-          <w:lang w:val="en-US"/>
-        </w:rPr>
-        <w:t xml:space="preserve">;  </w:t>
-      </w:r>
-    </w:p>
-    <w:p>
-      <w:pPr>
-        <w:spacing w:after="31"/>
-        <w:ind w:left="-5" w:right="59" w:firstLine="283"/>
-        <w:rPr>
-          <w:lang w:val="en-US"/>
-        </w:rPr>
-      </w:pPr>
-      <w:r>
-        <w:rPr>
-          <w:lang w:val="en-US"/>
-        </w:rPr>
-        <w:lastRenderedPageBreak/>
-        <w:t>-</w:t>
-      </w:r>
-      <w:proofErr w:type="spellStart"/>
-      <w:r>
-        <w:rPr>
-          <w:lang w:val="en-US"/>
-        </w:rPr>
-        <w:t>tinglovchilarning</w:t>
-      </w:r>
-      <w:proofErr w:type="spellEnd"/>
-      <w:r>
-        <w:rPr>
-          <w:lang w:val="en-US"/>
-        </w:rPr>
-        <w:t xml:space="preserve"> </w:t>
-      </w:r>
-      <w:proofErr w:type="spellStart"/>
-      <w:r>
-        <w:rPr>
-          <w:lang w:val="en-US"/>
-        </w:rPr>
-        <w:t>hohish</w:t>
-      </w:r>
-      <w:proofErr w:type="spellEnd"/>
-      <w:r>
-        <w:rPr>
-          <w:lang w:val="en-US"/>
-        </w:rPr>
-        <w:t xml:space="preserve"> </w:t>
-      </w:r>
-      <w:proofErr w:type="spellStart"/>
-      <w:r>
-        <w:rPr>
-          <w:lang w:val="en-US"/>
-        </w:rPr>
-        <w:t>va</w:t>
-      </w:r>
-      <w:proofErr w:type="spellEnd"/>
-      <w:r>
-        <w:rPr>
-          <w:lang w:val="en-US"/>
-        </w:rPr>
-        <w:t xml:space="preserve"> </w:t>
-      </w:r>
-      <w:proofErr w:type="spellStart"/>
-      <w:r>
-        <w:rPr>
-          <w:lang w:val="en-US"/>
-        </w:rPr>
-        <w:t>istaklarini</w:t>
-      </w:r>
-      <w:proofErr w:type="spellEnd"/>
-      <w:r>
-        <w:rPr>
-          <w:lang w:val="en-US"/>
-        </w:rPr>
-        <w:t xml:space="preserve"> </w:t>
-      </w:r>
-      <w:proofErr w:type="spellStart"/>
-      <w:r>
-        <w:rPr>
-          <w:lang w:val="en-US"/>
-        </w:rPr>
-        <w:t>hamda</w:t>
-      </w:r>
-      <w:proofErr w:type="spellEnd"/>
-      <w:r>
-        <w:rPr>
-          <w:lang w:val="en-US"/>
-        </w:rPr>
-        <w:t xml:space="preserve"> </w:t>
-      </w:r>
-      <w:proofErr w:type="spellStart"/>
-      <w:r>
-        <w:rPr>
-          <w:lang w:val="en-US"/>
-        </w:rPr>
-        <w:t>qonun</w:t>
-      </w:r>
-      <w:proofErr w:type="spellEnd"/>
-      <w:r>
-        <w:rPr>
-          <w:lang w:val="en-US"/>
-        </w:rPr>
-        <w:t xml:space="preserve"> </w:t>
-      </w:r>
-      <w:proofErr w:type="spellStart"/>
-      <w:r>
-        <w:rPr>
-          <w:lang w:val="en-US"/>
-        </w:rPr>
-        <w:t>bilan</w:t>
-      </w:r>
-      <w:proofErr w:type="spellEnd"/>
-      <w:r>
-        <w:rPr>
-          <w:lang w:val="en-US"/>
-        </w:rPr>
-        <w:t xml:space="preserve"> </w:t>
-      </w:r>
-      <w:proofErr w:type="spellStart"/>
-      <w:r>
-        <w:rPr>
-          <w:lang w:val="en-US"/>
-        </w:rPr>
-        <w:t>belgilangan</w:t>
-      </w:r>
-      <w:proofErr w:type="spellEnd"/>
-      <w:r>
-        <w:rPr>
-          <w:lang w:val="en-US"/>
-        </w:rPr>
-        <w:t xml:space="preserve"> </w:t>
-      </w:r>
-      <w:proofErr w:type="spellStart"/>
-      <w:r>
-        <w:rPr>
-          <w:lang w:val="en-US"/>
-        </w:rPr>
-        <w:t>huquqlarini</w:t>
-      </w:r>
-      <w:proofErr w:type="spellEnd"/>
-      <w:r>
-        <w:rPr>
-          <w:lang w:val="en-US"/>
-        </w:rPr>
-        <w:t xml:space="preserve"> </w:t>
-      </w:r>
-      <w:proofErr w:type="spellStart"/>
-      <w:r>
-        <w:rPr>
-          <w:lang w:val="en-US"/>
-        </w:rPr>
-        <w:t>erkin</w:t>
-      </w:r>
-      <w:proofErr w:type="spellEnd"/>
-      <w:r>
-        <w:rPr>
-          <w:lang w:val="en-US"/>
-        </w:rPr>
-        <w:t xml:space="preserve"> </w:t>
-      </w:r>
-      <w:proofErr w:type="spellStart"/>
-      <w:r>
-        <w:rPr>
-          <w:lang w:val="en-US"/>
-        </w:rPr>
-        <w:t>amalga</w:t>
-      </w:r>
-      <w:proofErr w:type="spellEnd"/>
-      <w:r>
-        <w:rPr>
-          <w:lang w:val="en-US"/>
-        </w:rPr>
-        <w:t xml:space="preserve"> </w:t>
-      </w:r>
-      <w:proofErr w:type="spellStart"/>
-      <w:r>
-        <w:rPr>
-          <w:lang w:val="en-US"/>
-        </w:rPr>
-        <w:t>oshirilishini</w:t>
-      </w:r>
-      <w:proofErr w:type="spellEnd"/>
-      <w:r>
-        <w:rPr>
-          <w:lang w:val="en-US"/>
-        </w:rPr>
-        <w:t xml:space="preserve"> </w:t>
-      </w:r>
-      <w:proofErr w:type="spellStart"/>
-      <w:r>
-        <w:rPr>
-          <w:lang w:val="en-US"/>
-        </w:rPr>
-        <w:t>hamda</w:t>
-      </w:r>
-      <w:proofErr w:type="spellEnd"/>
-      <w:r>
-        <w:rPr>
-          <w:lang w:val="en-US"/>
-        </w:rPr>
-        <w:t xml:space="preserve"> “</w:t>
-      </w:r>
-      <w:proofErr w:type="spellStart"/>
-      <w:r>
-        <w:rPr>
-          <w:lang w:val="en-US"/>
-        </w:rPr>
-        <w:t>Institut</w:t>
-      </w:r>
-      <w:proofErr w:type="spellEnd"/>
-      <w:r>
-        <w:rPr>
-          <w:lang w:val="en-US"/>
-        </w:rPr>
-        <w:t xml:space="preserve">” </w:t>
-      </w:r>
-      <w:proofErr w:type="spellStart"/>
-      <w:r>
-        <w:rPr>
-          <w:lang w:val="en-US"/>
-        </w:rPr>
-        <w:t>Ustaviga</w:t>
-      </w:r>
-      <w:proofErr w:type="spellEnd"/>
-      <w:r>
-        <w:rPr>
-          <w:lang w:val="en-US"/>
-        </w:rPr>
-        <w:t xml:space="preserve"> </w:t>
-      </w:r>
-      <w:proofErr w:type="spellStart"/>
-      <w:r>
-        <w:rPr>
-          <w:lang w:val="en-US"/>
-        </w:rPr>
-        <w:t>muvofiq</w:t>
-      </w:r>
-      <w:proofErr w:type="spellEnd"/>
-      <w:r>
-        <w:rPr>
-          <w:lang w:val="en-US"/>
-        </w:rPr>
-        <w:t xml:space="preserve"> </w:t>
-      </w:r>
-      <w:proofErr w:type="spellStart"/>
-      <w:r>
-        <w:rPr>
-          <w:lang w:val="en-US"/>
-        </w:rPr>
-        <w:t>majburiyatlar</w:t>
-      </w:r>
-      <w:proofErr w:type="spellEnd"/>
-      <w:r>
-        <w:rPr>
-          <w:lang w:val="en-US"/>
-        </w:rPr>
-        <w:t xml:space="preserve"> </w:t>
-      </w:r>
-      <w:proofErr w:type="spellStart"/>
-      <w:r>
-        <w:rPr>
-          <w:lang w:val="en-US"/>
-        </w:rPr>
-        <w:t>bajarilmaganda</w:t>
-      </w:r>
-      <w:proofErr w:type="spellEnd"/>
-      <w:r>
-        <w:rPr>
-          <w:lang w:val="en-US"/>
-        </w:rPr>
-        <w:t>; -</w:t>
-      </w:r>
-      <w:proofErr w:type="spellStart"/>
-      <w:proofErr w:type="gramStart"/>
-      <w:r>
-        <w:rPr>
-          <w:lang w:val="en-US"/>
-        </w:rPr>
-        <w:t>o‘</w:t>
-      </w:r>
-      <w:proofErr w:type="gramEnd"/>
-      <w:r>
-        <w:rPr>
-          <w:lang w:val="en-US"/>
-        </w:rPr>
-        <w:t>quv</w:t>
-      </w:r>
-      <w:proofErr w:type="spellEnd"/>
-      <w:r>
-        <w:rPr>
-          <w:lang w:val="en-US"/>
-        </w:rPr>
-        <w:t xml:space="preserve"> </w:t>
-      </w:r>
-      <w:proofErr w:type="spellStart"/>
-      <w:r>
-        <w:rPr>
-          <w:lang w:val="en-US"/>
-        </w:rPr>
-        <w:t>jarayoni</w:t>
-      </w:r>
-      <w:proofErr w:type="spellEnd"/>
-      <w:r>
-        <w:rPr>
-          <w:lang w:val="en-US"/>
-        </w:rPr>
-        <w:t xml:space="preserve"> </w:t>
-      </w:r>
-      <w:proofErr w:type="spellStart"/>
-      <w:r>
-        <w:rPr>
-          <w:lang w:val="en-US"/>
-        </w:rPr>
-        <w:t>sifatli</w:t>
-      </w:r>
-      <w:proofErr w:type="spellEnd"/>
-      <w:r>
-        <w:rPr>
-          <w:lang w:val="en-US"/>
-        </w:rPr>
-        <w:t xml:space="preserve"> </w:t>
-      </w:r>
-      <w:proofErr w:type="spellStart"/>
-      <w:r>
-        <w:rPr>
-          <w:lang w:val="en-US"/>
-        </w:rPr>
-        <w:t>olib</w:t>
-      </w:r>
-      <w:proofErr w:type="spellEnd"/>
-      <w:r>
-        <w:rPr>
-          <w:lang w:val="en-US"/>
-        </w:rPr>
-        <w:t xml:space="preserve"> </w:t>
-      </w:r>
-      <w:proofErr w:type="spellStart"/>
-      <w:r>
-        <w:rPr>
-          <w:lang w:val="en-US"/>
-        </w:rPr>
-        <w:t>borilmaganda</w:t>
-      </w:r>
-      <w:proofErr w:type="spellEnd"/>
-      <w:r>
-        <w:rPr>
-          <w:lang w:val="en-US"/>
-        </w:rPr>
-        <w:t>.</w:t>
-      </w:r>
-    </w:p>
-    <w:p>
-      <w:pPr>
-        <w:spacing w:after="16" w:line="259" w:lineRule="auto"/>
-        <w:ind w:left="-5" w:right="173"/>
-        <w:jc w:val="left"/>
-        <w:rPr>
-          <w:lang w:val="en-US"/>
-        </w:rPr>
-      </w:pPr>
-      <w:r>
-        <w:rPr>
-          <w:b/>
-          <w:lang w:val="en-US"/>
-        </w:rPr>
-        <w:t xml:space="preserve">4.2. </w:t>
-      </w:r>
-      <w:proofErr w:type="spellStart"/>
-      <w:r>
-        <w:rPr>
-          <w:b/>
-          <w:lang w:val="en-US"/>
-        </w:rPr>
-        <w:t>Tinglovchining</w:t>
-      </w:r>
-      <w:proofErr w:type="spellEnd"/>
-      <w:r>
-        <w:rPr>
-          <w:b/>
-          <w:lang w:val="en-US"/>
-        </w:rPr>
-        <w:t xml:space="preserve"> </w:t>
-      </w:r>
-      <w:proofErr w:type="spellStart"/>
-      <w:r>
-        <w:rPr>
-          <w:b/>
-          <w:lang w:val="en-US"/>
-        </w:rPr>
-        <w:t>javobgarligi</w:t>
-      </w:r>
-      <w:proofErr w:type="spellEnd"/>
-      <w:r>
-        <w:rPr>
-          <w:b/>
-          <w:lang w:val="en-US"/>
-        </w:rPr>
-        <w:t xml:space="preserve">: </w:t>
-      </w:r>
-      <w:r>
-        <w:rPr>
-          <w:lang w:val="en-US"/>
-        </w:rPr>
-        <w:t xml:space="preserve"> </w:t>
-      </w:r>
-    </w:p>
-    <w:p>
-      <w:pPr>
-        <w:spacing w:after="29"/>
-        <w:ind w:left="5" w:right="59"/>
-        <w:rPr>
-          <w:lang w:val="en-US"/>
-        </w:rPr>
-      </w:pPr>
-      <w:r>
-        <w:rPr>
-          <w:lang w:val="en-US"/>
-        </w:rPr>
-        <w:t>4.2.1. “</w:t>
-      </w:r>
-      <w:proofErr w:type="spellStart"/>
-      <w:r>
-        <w:rPr>
-          <w:lang w:val="en-US"/>
-        </w:rPr>
-        <w:t>Tinglovchi</w:t>
-      </w:r>
-      <w:proofErr w:type="spellEnd"/>
-      <w:r>
-        <w:rPr>
-          <w:lang w:val="en-US"/>
-        </w:rPr>
-        <w:t xml:space="preserve">” </w:t>
-      </w:r>
-      <w:proofErr w:type="spellStart"/>
-      <w:r>
-        <w:rPr>
-          <w:lang w:val="en-US"/>
-        </w:rPr>
-        <w:t>quyidagi</w:t>
-      </w:r>
-      <w:proofErr w:type="spellEnd"/>
-      <w:r>
-        <w:rPr>
-          <w:lang w:val="en-US"/>
-        </w:rPr>
-        <w:t xml:space="preserve"> </w:t>
-      </w:r>
-      <w:proofErr w:type="spellStart"/>
-      <w:r>
-        <w:rPr>
-          <w:lang w:val="en-US"/>
-        </w:rPr>
-        <w:t>hollarda</w:t>
-      </w:r>
-      <w:proofErr w:type="spellEnd"/>
-      <w:r>
-        <w:rPr>
-          <w:lang w:val="en-US"/>
-        </w:rPr>
-        <w:t xml:space="preserve"> “</w:t>
-      </w:r>
-      <w:proofErr w:type="spellStart"/>
-      <w:r>
-        <w:rPr>
-          <w:lang w:val="en-US"/>
-        </w:rPr>
-        <w:t>Institut</w:t>
-      </w:r>
-      <w:proofErr w:type="spellEnd"/>
-      <w:r>
-        <w:rPr>
-          <w:lang w:val="en-US"/>
-        </w:rPr>
-        <w:t xml:space="preserve">” </w:t>
-      </w:r>
-      <w:proofErr w:type="spellStart"/>
-      <w:r>
-        <w:rPr>
-          <w:lang w:val="en-US"/>
-        </w:rPr>
-        <w:t>tashabbusiga</w:t>
-      </w:r>
-      <w:proofErr w:type="spellEnd"/>
-      <w:r>
-        <w:rPr>
-          <w:lang w:val="en-US"/>
-        </w:rPr>
-        <w:t xml:space="preserve"> </w:t>
-      </w:r>
-      <w:proofErr w:type="spellStart"/>
-      <w:proofErr w:type="gramStart"/>
-      <w:r>
-        <w:rPr>
-          <w:lang w:val="en-US"/>
-        </w:rPr>
-        <w:t>ko‘</w:t>
-      </w:r>
-      <w:proofErr w:type="gramEnd"/>
-      <w:r>
-        <w:rPr>
-          <w:lang w:val="en-US"/>
-        </w:rPr>
-        <w:t>ra</w:t>
-      </w:r>
-      <w:proofErr w:type="spellEnd"/>
-      <w:r>
-        <w:rPr>
-          <w:lang w:val="en-US"/>
-        </w:rPr>
-        <w:t xml:space="preserve"> </w:t>
-      </w:r>
-      <w:proofErr w:type="spellStart"/>
-      <w:r>
-        <w:rPr>
-          <w:lang w:val="en-US"/>
-        </w:rPr>
-        <w:t>tinglovchilar</w:t>
-      </w:r>
-      <w:proofErr w:type="spellEnd"/>
-      <w:r>
-        <w:rPr>
-          <w:lang w:val="en-US"/>
-        </w:rPr>
-        <w:t xml:space="preserve"> </w:t>
-      </w:r>
-      <w:proofErr w:type="spellStart"/>
-      <w:r>
-        <w:rPr>
-          <w:lang w:val="en-US"/>
-        </w:rPr>
-        <w:t>safidan</w:t>
-      </w:r>
-      <w:proofErr w:type="spellEnd"/>
-      <w:r>
-        <w:rPr>
-          <w:lang w:val="en-US"/>
-        </w:rPr>
-        <w:t xml:space="preserve"> </w:t>
-      </w:r>
-      <w:proofErr w:type="spellStart"/>
-      <w:r>
-        <w:rPr>
-          <w:lang w:val="en-US"/>
-        </w:rPr>
-        <w:t>chetlashtirilishi</w:t>
-      </w:r>
-      <w:proofErr w:type="spellEnd"/>
-      <w:r>
-        <w:rPr>
-          <w:lang w:val="en-US"/>
-        </w:rPr>
-        <w:t xml:space="preserve"> </w:t>
-      </w:r>
-      <w:proofErr w:type="spellStart"/>
-      <w:r>
-        <w:rPr>
-          <w:lang w:val="en-US"/>
-        </w:rPr>
-        <w:t>mumkin</w:t>
-      </w:r>
-      <w:proofErr w:type="spellEnd"/>
-      <w:r>
-        <w:rPr>
-          <w:lang w:val="en-US"/>
-        </w:rPr>
-        <w:t xml:space="preserve">;  </w:t>
-      </w:r>
-    </w:p>
-    <w:p>
-      <w:pPr>
-        <w:spacing w:after="42"/>
-        <w:ind w:left="308" w:right="59"/>
-        <w:rPr>
-          <w:lang w:val="en-US"/>
-        </w:rPr>
-      </w:pPr>
-      <w:r>
-        <w:rPr>
-          <w:lang w:val="en-US"/>
-        </w:rPr>
-        <w:t>-</w:t>
-      </w:r>
-      <w:proofErr w:type="spellStart"/>
-      <w:proofErr w:type="gramStart"/>
-      <w:r>
-        <w:rPr>
-          <w:lang w:val="en-US"/>
-        </w:rPr>
-        <w:t>o‘</w:t>
-      </w:r>
-      <w:proofErr w:type="gramEnd"/>
-      <w:r>
-        <w:rPr>
-          <w:lang w:val="en-US"/>
-        </w:rPr>
-        <w:t>quv</w:t>
-      </w:r>
-      <w:proofErr w:type="spellEnd"/>
-      <w:r>
-        <w:rPr>
-          <w:lang w:val="en-US"/>
-        </w:rPr>
-        <w:t xml:space="preserve"> </w:t>
-      </w:r>
-      <w:proofErr w:type="spellStart"/>
-      <w:r>
-        <w:rPr>
-          <w:lang w:val="en-US"/>
-        </w:rPr>
-        <w:t>intizomini</w:t>
-      </w:r>
-      <w:proofErr w:type="spellEnd"/>
-      <w:r>
-        <w:rPr>
-          <w:lang w:val="en-US"/>
-        </w:rPr>
-        <w:t xml:space="preserve"> </w:t>
-      </w:r>
-      <w:proofErr w:type="spellStart"/>
-      <w:r>
-        <w:rPr>
-          <w:lang w:val="en-US"/>
-        </w:rPr>
-        <w:t>va</w:t>
-      </w:r>
-      <w:proofErr w:type="spellEnd"/>
-      <w:r>
-        <w:rPr>
-          <w:lang w:val="en-US"/>
-        </w:rPr>
-        <w:t xml:space="preserve"> </w:t>
-      </w:r>
-      <w:proofErr w:type="spellStart"/>
-      <w:r>
-        <w:rPr>
-          <w:lang w:val="en-US"/>
-        </w:rPr>
-        <w:t>ta’lim</w:t>
-      </w:r>
-      <w:proofErr w:type="spellEnd"/>
-      <w:r>
-        <w:rPr>
-          <w:lang w:val="en-US"/>
-        </w:rPr>
-        <w:t xml:space="preserve"> </w:t>
-      </w:r>
-      <w:proofErr w:type="spellStart"/>
-      <w:r>
-        <w:rPr>
-          <w:lang w:val="en-US"/>
-        </w:rPr>
-        <w:t>muassasasining</w:t>
-      </w:r>
-      <w:proofErr w:type="spellEnd"/>
-      <w:r>
-        <w:rPr>
-          <w:lang w:val="en-US"/>
-        </w:rPr>
-        <w:t xml:space="preserve"> </w:t>
-      </w:r>
-      <w:proofErr w:type="spellStart"/>
-      <w:r>
-        <w:rPr>
-          <w:lang w:val="en-US"/>
-        </w:rPr>
-        <w:t>ichki</w:t>
-      </w:r>
-      <w:proofErr w:type="spellEnd"/>
-      <w:r>
-        <w:rPr>
-          <w:lang w:val="en-US"/>
-        </w:rPr>
-        <w:t xml:space="preserve"> </w:t>
-      </w:r>
-      <w:proofErr w:type="spellStart"/>
-      <w:r>
-        <w:rPr>
-          <w:lang w:val="en-US"/>
-        </w:rPr>
-        <w:t>tartib-qoidalarini</w:t>
-      </w:r>
-      <w:proofErr w:type="spellEnd"/>
-      <w:r>
-        <w:rPr>
-          <w:lang w:val="en-US"/>
-        </w:rPr>
-        <w:t xml:space="preserve"> </w:t>
-      </w:r>
-      <w:proofErr w:type="spellStart"/>
-      <w:r>
-        <w:rPr>
-          <w:lang w:val="en-US"/>
-        </w:rPr>
-        <w:t>buzganda</w:t>
-      </w:r>
-      <w:proofErr w:type="spellEnd"/>
-      <w:r>
-        <w:rPr>
-          <w:lang w:val="en-US"/>
-        </w:rPr>
-        <w:t xml:space="preserve">;  </w:t>
-      </w:r>
-    </w:p>
-    <w:p>
-      <w:pPr>
-        <w:spacing w:after="42"/>
-        <w:ind w:left="308" w:right="59"/>
-        <w:rPr>
-          <w:lang w:val="en-US"/>
-        </w:rPr>
-      </w:pPr>
-      <w:r>
-        <w:rPr>
-          <w:lang w:val="en-US"/>
-        </w:rPr>
-        <w:t>-</w:t>
-      </w:r>
-      <w:proofErr w:type="spellStart"/>
-      <w:r>
-        <w:rPr>
-          <w:lang w:val="en-US"/>
-        </w:rPr>
-        <w:t>ta’lim</w:t>
-      </w:r>
-      <w:proofErr w:type="spellEnd"/>
-      <w:r>
-        <w:rPr>
-          <w:lang w:val="en-US"/>
-        </w:rPr>
-        <w:t xml:space="preserve"> </w:t>
-      </w:r>
-      <w:proofErr w:type="spellStart"/>
-      <w:r>
-        <w:rPr>
-          <w:lang w:val="en-US"/>
-        </w:rPr>
-        <w:t>dasturlarni</w:t>
-      </w:r>
-      <w:proofErr w:type="spellEnd"/>
-      <w:r>
-        <w:rPr>
-          <w:lang w:val="en-US"/>
-        </w:rPr>
-        <w:t xml:space="preserve"> </w:t>
-      </w:r>
-      <w:proofErr w:type="spellStart"/>
-      <w:proofErr w:type="gramStart"/>
-      <w:r>
-        <w:rPr>
-          <w:lang w:val="en-US"/>
-        </w:rPr>
-        <w:t>o‘</w:t>
-      </w:r>
-      <w:proofErr w:type="gramEnd"/>
-      <w:r>
-        <w:rPr>
-          <w:lang w:val="en-US"/>
-        </w:rPr>
-        <w:t>zlashtira</w:t>
-      </w:r>
-      <w:proofErr w:type="spellEnd"/>
-      <w:r>
-        <w:rPr>
-          <w:lang w:val="en-US"/>
-        </w:rPr>
-        <w:t xml:space="preserve"> </w:t>
-      </w:r>
-      <w:proofErr w:type="spellStart"/>
-      <w:r>
-        <w:rPr>
-          <w:lang w:val="en-US"/>
-        </w:rPr>
-        <w:t>olmaganda</w:t>
-      </w:r>
-      <w:proofErr w:type="spellEnd"/>
-      <w:r>
-        <w:rPr>
-          <w:lang w:val="en-US"/>
-        </w:rPr>
-        <w:t xml:space="preserve"> (</w:t>
-      </w:r>
-      <w:proofErr w:type="spellStart"/>
-      <w:r>
-        <w:rPr>
-          <w:lang w:val="en-US"/>
-        </w:rPr>
-        <w:t>nazorat</w:t>
-      </w:r>
-      <w:proofErr w:type="spellEnd"/>
-      <w:r>
-        <w:rPr>
-          <w:lang w:val="en-US"/>
-        </w:rPr>
-        <w:t xml:space="preserve"> </w:t>
-      </w:r>
-      <w:proofErr w:type="spellStart"/>
-      <w:r>
-        <w:rPr>
-          <w:lang w:val="en-US"/>
-        </w:rPr>
-        <w:t>turlarini</w:t>
-      </w:r>
-      <w:proofErr w:type="spellEnd"/>
-      <w:r>
-        <w:rPr>
-          <w:lang w:val="en-US"/>
-        </w:rPr>
-        <w:t xml:space="preserve"> </w:t>
-      </w:r>
-      <w:proofErr w:type="spellStart"/>
-      <w:r>
-        <w:rPr>
-          <w:lang w:val="en-US"/>
-        </w:rPr>
-        <w:t>topshira</w:t>
-      </w:r>
-      <w:proofErr w:type="spellEnd"/>
-      <w:r>
-        <w:rPr>
-          <w:lang w:val="en-US"/>
-        </w:rPr>
-        <w:t xml:space="preserve"> </w:t>
-      </w:r>
-      <w:proofErr w:type="spellStart"/>
-      <w:r>
-        <w:rPr>
-          <w:lang w:val="en-US"/>
-        </w:rPr>
-        <w:t>olmaganda</w:t>
-      </w:r>
-      <w:proofErr w:type="spellEnd"/>
-      <w:r>
-        <w:rPr>
-          <w:lang w:val="en-US"/>
-        </w:rPr>
-        <w:t xml:space="preserve">);  </w:t>
-      </w:r>
-    </w:p>
-    <w:p>
-      <w:pPr>
-        <w:spacing w:after="43"/>
-        <w:ind w:left="308" w:right="59"/>
-        <w:rPr>
-          <w:lang w:val="en-US"/>
-        </w:rPr>
-      </w:pPr>
-      <w:r>
-        <w:rPr>
-          <w:lang w:val="en-US"/>
-        </w:rPr>
-        <w:t>-</w:t>
-      </w:r>
-      <w:proofErr w:type="spellStart"/>
-      <w:r>
-        <w:rPr>
-          <w:lang w:val="en-US"/>
-        </w:rPr>
-        <w:t>malaka</w:t>
-      </w:r>
-      <w:proofErr w:type="spellEnd"/>
-      <w:r>
-        <w:rPr>
-          <w:lang w:val="en-US"/>
-        </w:rPr>
-        <w:t xml:space="preserve"> </w:t>
-      </w:r>
-      <w:proofErr w:type="spellStart"/>
-      <w:r>
-        <w:rPr>
-          <w:lang w:val="en-US"/>
-        </w:rPr>
-        <w:t>oshirish</w:t>
-      </w:r>
-      <w:proofErr w:type="spellEnd"/>
-      <w:r>
-        <w:rPr>
-          <w:lang w:val="en-US"/>
-        </w:rPr>
-        <w:t xml:space="preserve"> </w:t>
-      </w:r>
-      <w:proofErr w:type="spellStart"/>
-      <w:r>
-        <w:rPr>
-          <w:lang w:val="en-US"/>
-        </w:rPr>
-        <w:t>kursidagi</w:t>
-      </w:r>
-      <w:proofErr w:type="spellEnd"/>
-      <w:r>
-        <w:rPr>
-          <w:lang w:val="en-US"/>
-        </w:rPr>
-        <w:t xml:space="preserve"> </w:t>
-      </w:r>
-      <w:proofErr w:type="spellStart"/>
-      <w:r>
-        <w:rPr>
-          <w:lang w:val="en-US"/>
-        </w:rPr>
-        <w:t>dars</w:t>
-      </w:r>
-      <w:proofErr w:type="spellEnd"/>
-      <w:r>
-        <w:rPr>
-          <w:lang w:val="en-US"/>
-        </w:rPr>
-        <w:t xml:space="preserve"> </w:t>
-      </w:r>
-      <w:proofErr w:type="spellStart"/>
-      <w:proofErr w:type="gramStart"/>
-      <w:r>
-        <w:rPr>
-          <w:lang w:val="en-US"/>
-        </w:rPr>
-        <w:t>mashg‘</w:t>
-      </w:r>
-      <w:proofErr w:type="gramEnd"/>
-      <w:r>
-        <w:rPr>
-          <w:lang w:val="en-US"/>
-        </w:rPr>
-        <w:t>ulotlarini</w:t>
-      </w:r>
-      <w:proofErr w:type="spellEnd"/>
-      <w:r>
-        <w:rPr>
-          <w:lang w:val="en-US"/>
-        </w:rPr>
-        <w:t xml:space="preserve"> </w:t>
-      </w:r>
-      <w:proofErr w:type="spellStart"/>
-      <w:r>
-        <w:rPr>
-          <w:lang w:val="en-US"/>
-        </w:rPr>
-        <w:t>uzrli</w:t>
-      </w:r>
-      <w:proofErr w:type="spellEnd"/>
-      <w:r>
-        <w:rPr>
-          <w:lang w:val="en-US"/>
-        </w:rPr>
-        <w:t xml:space="preserve"> </w:t>
-      </w:r>
-      <w:proofErr w:type="spellStart"/>
-      <w:r>
-        <w:rPr>
-          <w:lang w:val="en-US"/>
-        </w:rPr>
-        <w:t>sabablarsiz</w:t>
-      </w:r>
-      <w:proofErr w:type="spellEnd"/>
-      <w:r>
-        <w:rPr>
-          <w:lang w:val="en-US"/>
-        </w:rPr>
-        <w:t xml:space="preserve"> 18 </w:t>
-      </w:r>
-      <w:proofErr w:type="spellStart"/>
-      <w:r>
-        <w:rPr>
-          <w:lang w:val="en-US"/>
-        </w:rPr>
-        <w:t>soatdan</w:t>
-      </w:r>
-      <w:proofErr w:type="spellEnd"/>
-      <w:r>
-        <w:rPr>
-          <w:lang w:val="en-US"/>
-        </w:rPr>
-        <w:t xml:space="preserve"> </w:t>
-      </w:r>
-      <w:proofErr w:type="spellStart"/>
-      <w:r>
-        <w:rPr>
-          <w:lang w:val="en-US"/>
-        </w:rPr>
-        <w:t>ortiq</w:t>
-      </w:r>
-      <w:proofErr w:type="spellEnd"/>
-      <w:r>
-        <w:rPr>
-          <w:lang w:val="en-US"/>
-        </w:rPr>
-        <w:t xml:space="preserve"> </w:t>
-      </w:r>
-      <w:proofErr w:type="spellStart"/>
-      <w:r>
-        <w:rPr>
-          <w:lang w:val="en-US"/>
-        </w:rPr>
-        <w:t>qoldirganda</w:t>
-      </w:r>
-      <w:proofErr w:type="spellEnd"/>
-      <w:r>
-        <w:rPr>
-          <w:lang w:val="en-US"/>
-        </w:rPr>
-        <w:t>; -</w:t>
-      </w:r>
-      <w:proofErr w:type="spellStart"/>
-      <w:r>
-        <w:rPr>
-          <w:lang w:val="en-US"/>
-        </w:rPr>
-        <w:t>o‘qitish</w:t>
-      </w:r>
-      <w:proofErr w:type="spellEnd"/>
-      <w:r>
-        <w:rPr>
-          <w:lang w:val="en-US"/>
-        </w:rPr>
-        <w:t xml:space="preserve"> </w:t>
-      </w:r>
-      <w:proofErr w:type="spellStart"/>
-      <w:r>
-        <w:rPr>
-          <w:lang w:val="en-US"/>
-        </w:rPr>
-        <w:t>uchun</w:t>
-      </w:r>
-      <w:proofErr w:type="spellEnd"/>
-      <w:r>
-        <w:rPr>
-          <w:lang w:val="en-US"/>
-        </w:rPr>
-        <w:t xml:space="preserve"> </w:t>
-      </w:r>
-      <w:proofErr w:type="spellStart"/>
-      <w:r>
-        <w:rPr>
-          <w:lang w:val="en-US"/>
-        </w:rPr>
-        <w:t>belgilangan</w:t>
-      </w:r>
-      <w:proofErr w:type="spellEnd"/>
-      <w:r>
-        <w:rPr>
-          <w:lang w:val="en-US"/>
-        </w:rPr>
-        <w:t xml:space="preserve"> </w:t>
-      </w:r>
-      <w:proofErr w:type="spellStart"/>
-      <w:r>
-        <w:rPr>
-          <w:lang w:val="en-US"/>
-        </w:rPr>
-        <w:t>miqdordagi</w:t>
-      </w:r>
-      <w:proofErr w:type="spellEnd"/>
-      <w:r>
-        <w:rPr>
-          <w:lang w:val="en-US"/>
-        </w:rPr>
-        <w:t xml:space="preserve"> </w:t>
-      </w:r>
-      <w:proofErr w:type="spellStart"/>
-      <w:r>
-        <w:rPr>
-          <w:lang w:val="en-US"/>
-        </w:rPr>
-        <w:t>to‘lovni</w:t>
-      </w:r>
-      <w:proofErr w:type="spellEnd"/>
-      <w:r>
-        <w:rPr>
-          <w:lang w:val="en-US"/>
-        </w:rPr>
-        <w:t xml:space="preserve"> </w:t>
-      </w:r>
-      <w:proofErr w:type="spellStart"/>
-      <w:r>
-        <w:rPr>
-          <w:lang w:val="en-US"/>
-        </w:rPr>
-        <w:t>o‘z</w:t>
-      </w:r>
-      <w:proofErr w:type="spellEnd"/>
-      <w:r>
-        <w:rPr>
-          <w:lang w:val="en-US"/>
-        </w:rPr>
-        <w:t xml:space="preserve"> </w:t>
-      </w:r>
-      <w:proofErr w:type="spellStart"/>
-      <w:r>
-        <w:rPr>
-          <w:lang w:val="en-US"/>
-        </w:rPr>
-        <w:t>vaqtida</w:t>
-      </w:r>
-      <w:proofErr w:type="spellEnd"/>
-      <w:r>
-        <w:rPr>
-          <w:lang w:val="en-US"/>
-        </w:rPr>
-        <w:t xml:space="preserve"> </w:t>
-      </w:r>
-      <w:proofErr w:type="spellStart"/>
-      <w:r>
-        <w:rPr>
-          <w:lang w:val="en-US"/>
-        </w:rPr>
-        <w:t>amalga</w:t>
-      </w:r>
-      <w:proofErr w:type="spellEnd"/>
-      <w:r>
-        <w:rPr>
-          <w:lang w:val="en-US"/>
-        </w:rPr>
-        <w:t xml:space="preserve"> </w:t>
-      </w:r>
-      <w:proofErr w:type="spellStart"/>
-      <w:r>
-        <w:rPr>
-          <w:lang w:val="en-US"/>
-        </w:rPr>
-        <w:t>oshirmaganda</w:t>
-      </w:r>
-      <w:proofErr w:type="spellEnd"/>
-      <w:r>
-        <w:rPr>
-          <w:lang w:val="en-US"/>
-        </w:rPr>
-        <w:t xml:space="preserve">.  </w:t>
-      </w:r>
-    </w:p>
-    <w:p>
-      <w:pPr>
-        <w:spacing w:before="120" w:after="0" w:line="256" w:lineRule="auto"/>
-        <w:ind w:left="11" w:right="57" w:hanging="11"/>
-        <w:jc w:val="center"/>
-        <w:rPr>
-          <w:b/>
-          <w:lang w:val="en-US"/>
-        </w:rPr>
-      </w:pPr>
-      <w:r>
-        <w:rPr>
-          <w:b/>
-          <w:lang w:val="en-US"/>
-        </w:rPr>
         <w:t xml:space="preserve">V.  SHARTNOMANI </w:t>
       </w:r>
       <w:proofErr w:type="gramStart"/>
@@ -6908,7 +6914,7 @@
     </w:p>
     <w:p>
       <w:pPr>
-        <w:spacing w:before="120" w:after="0" w:line="256" w:lineRule="auto"/>
+        <w:spacing w:before="120" w:after="0" w:line="240" w:lineRule="auto"/>
         <w:ind w:left="11" w:right="57" w:hanging="11"/>
         <w:jc w:val="center"/>
         <w:rPr>
@@ -8118,7 +8124,7 @@
           </w:p>
           <w:p>
             <w:pPr>
-              <w:spacing w:before="120" w:after="0" w:line="256" w:lineRule="auto"/>
+              <w:spacing w:line="240" w:lineRule="auto"/>
               <w:ind w:left="0" w:right="57" w:firstLine="0"/>
               <w:jc w:val="left"/>
               <w:rPr>
@@ -8142,7 +8148,7 @@
           </w:p>
           <w:p>
             <w:pPr>
-              <w:spacing w:before="120" w:after="0" w:line="256" w:lineRule="auto"/>
+              <w:spacing w:line="240" w:lineRule="auto"/>
               <w:ind w:left="0" w:right="57" w:firstLine="0"/>
               <w:jc w:val="left"/>
               <w:rPr>
@@ -8188,7 +8194,7 @@
           </w:p>
           <w:p>
             <w:pPr>
-              <w:spacing w:before="120" w:after="0" w:line="256" w:lineRule="auto"/>
+              <w:spacing w:line="240" w:lineRule="auto"/>
               <w:ind w:left="0" w:right="57" w:firstLine="0"/>
               <w:jc w:val="left"/>
               <w:rPr>
@@ -8212,7 +8218,7 @@
           </w:p>
           <w:p>
             <w:pPr>
-              <w:spacing w:before="120" w:after="0" w:line="256" w:lineRule="auto"/>
+              <w:spacing w:line="240" w:lineRule="auto"/>
               <w:ind w:left="0" w:right="57" w:firstLine="0"/>
               <w:jc w:val="left"/>
             </w:pPr>
@@ -8237,13 +8243,6 @@
             <w:pPr>
               <w:spacing w:before="120" w:after="0" w:line="256" w:lineRule="auto"/>
               <w:ind w:left="0" w:right="57" w:firstLine="0"/>
-              <w:jc w:val="left"/>
-            </w:pPr>
-          </w:p>
-          <w:p>
-            <w:pPr>
-              <w:spacing w:before="120" w:after="0" w:line="256" w:lineRule="auto"/>
-              <w:ind w:left="0" w:right="57" w:firstLine="0"/>
               <w:jc w:val="right"/>
               <w:rPr>
                 <w:b/>
@@ -8252,6 +8251,7 @@
             </w:pPr>
             <w:r>
               <w:rPr>
+                <w:color w:val="FFFFFF" w:themeColor="background1"/>
                 <w:lang w:val="en-US"/>
               </w:rPr>
               <w:t>&amp;</w:t>
@@ -8286,27 +8286,6 @@
     </w:p>
     <w:p>
       <w:pPr>
-        <w:spacing w:after="16" w:line="259" w:lineRule="auto"/>
-        <w:ind w:left="130" w:right="173"/>
-        <w:jc w:val="left"/>
-      </w:pPr>
-    </w:p>
-    <w:p>
-      <w:pPr>
-        <w:spacing w:after="16" w:line="259" w:lineRule="auto"/>
-        <w:ind w:left="130" w:right="173"/>
-        <w:jc w:val="left"/>
-      </w:pPr>
-    </w:p>
-    <w:p>
-      <w:pPr>
-        <w:spacing w:after="16" w:line="259" w:lineRule="auto"/>
-        <w:ind w:left="130" w:right="173"/>
-        <w:jc w:val="left"/>
-      </w:pPr>
-    </w:p>
-    <w:p>
-      <w:pPr>
         <w:spacing w:after="30" w:line="259" w:lineRule="auto"/>
         <w:ind w:left="125"/>
         <w:jc w:val="left"/>
@@ -8699,26 +8678,6 @@
         <w:t xml:space="preserve">.! </w:t>
       </w:r>
     </w:p>
-    <w:p>
-      <w:pPr>
-        <w:spacing w:after="0" w:line="259" w:lineRule="auto"/>
-        <w:ind w:left="125"/>
-        <w:jc w:val="left"/>
-        <w:rPr>
-          <w:i/>
-          <w:color w:val="404040"/>
-          <w:lang w:val="en-US"/>
-        </w:rPr>
-      </w:pPr>
-    </w:p>
-    <w:p>
-      <w:pPr>
-        <w:spacing w:after="0" w:line="259" w:lineRule="auto"/>
-        <w:ind w:left="120" w:firstLine="0"/>
-        <w:jc w:val="right"/>
-      </w:pPr>
-    </w:p>
-    <w:p/>
     <w:sectPr>
       <w:pgSz w:w="11906" w:h="16838"/>
       <w:pgMar w:top="573" w:right="334" w:bottom="1561" w:left="1128" w:header="0" w:footer="0" w:gutter="0"/>

</xml_diff>